<commit_message>
Added entrevistafinal_a01199004.pdf/docx Reason: N/A
</commit_message>
<xml_diff>
--- a/entrevistafinal_a01199004.docx
+++ b/entrevistafinal_a01199004.docx
@@ -70,95 +70,39 @@
         <w:rPr>
           <w:rFonts w:ascii="Times New Roman" w:hAnsi="Times New Roman" w:cs="Times New Roman"/>
         </w:rPr>
-        <w:t xml:space="preserve">La OSF (Organización Socio-Formadora) nos extendió su problemática la cual básicamente consistía en el que seguían un proceso de gestión de ventas entre empresas externas que hacen </w:t>
-      </w:r>
-      <w:proofErr w:type="spellStart"/>
-      <w:r>
-        <w:rPr>
-          <w:rFonts w:ascii="Times New Roman" w:hAnsi="Times New Roman" w:cs="Times New Roman"/>
-        </w:rPr>
-        <w:t>lives</w:t>
-      </w:r>
-      <w:proofErr w:type="spellEnd"/>
-      <w:r>
-        <w:rPr>
-          <w:rFonts w:ascii="Times New Roman" w:hAnsi="Times New Roman" w:cs="Times New Roman"/>
-        </w:rPr>
-        <w:t xml:space="preserve"> en la plataforma Facebook, pero lo más relevante fue que mencionaron que este proceso es manual (cálculos manuales con ayuda de hojas de cálculo y entre otras cosas) las cuales hacen el trabajo muy ineficiente al punto de administrar hasta 40 hojas de cálculo en un solo libro y eso era exclusivamente para productos de sus vendedores (las empresas externas).</w:t>
-      </w:r>
-    </w:p>
-    <w:p>
-      <w:pPr>
-        <w:rPr>
-          <w:rFonts w:ascii="Times New Roman" w:hAnsi="Times New Roman" w:cs="Times New Roman"/>
-        </w:rPr>
-      </w:pPr>
-      <w:r>
-        <w:rPr>
-          <w:rFonts w:ascii="Times New Roman" w:hAnsi="Times New Roman" w:cs="Times New Roman"/>
-        </w:rPr>
-        <w:t xml:space="preserve">Entonces gracias a varios datos que nos proporcionó la OSF se pudo pensar en un </w:t>
-      </w:r>
-      <w:proofErr w:type="spellStart"/>
-      <w:r>
-        <w:rPr>
-          <w:rFonts w:ascii="Times New Roman" w:hAnsi="Times New Roman" w:cs="Times New Roman"/>
-        </w:rPr>
-        <w:t>dashboard</w:t>
-      </w:r>
-      <w:proofErr w:type="spellEnd"/>
-      <w:r>
-        <w:rPr>
-          <w:rFonts w:ascii="Times New Roman" w:hAnsi="Times New Roman" w:cs="Times New Roman"/>
-        </w:rPr>
-        <w:t xml:space="preserve"> en el cual pudieran acceder de forma rápida a este sistema, donde pudieran visualizar las ventas, los vendedores registrados, los productos que tienen sus vendedores, un apartado que les dijera cuando se modifican datos sensibles como lo son los productos de los vendedores, las cuentas por cliente de cada vendedor, etc.</w:t>
-      </w:r>
-    </w:p>
-    <w:p>
-      <w:pPr>
-        <w:rPr>
-          <w:rFonts w:ascii="Times New Roman" w:hAnsi="Times New Roman" w:cs="Times New Roman"/>
-        </w:rPr>
-      </w:pPr>
-      <w:r>
-        <w:rPr>
-          <w:rFonts w:ascii="Times New Roman" w:hAnsi="Times New Roman" w:cs="Times New Roman"/>
-        </w:rPr>
-        <w:t xml:space="preserve">Transformamos esos datos proporcionados a este </w:t>
-      </w:r>
-      <w:proofErr w:type="spellStart"/>
-      <w:r>
-        <w:rPr>
-          <w:rFonts w:ascii="Times New Roman" w:hAnsi="Times New Roman" w:cs="Times New Roman"/>
-        </w:rPr>
-        <w:t>dashboard</w:t>
-      </w:r>
-      <w:proofErr w:type="spellEnd"/>
-      <w:r>
-        <w:rPr>
-          <w:rFonts w:ascii="Times New Roman" w:hAnsi="Times New Roman" w:cs="Times New Roman"/>
-        </w:rPr>
-        <w:t xml:space="preserve"> </w:t>
-      </w:r>
-      <w:r>
-        <w:rPr>
-          <w:rFonts w:ascii="Times New Roman" w:hAnsi="Times New Roman" w:cs="Times New Roman"/>
-        </w:rPr>
-        <w:t xml:space="preserve">en el cual tomar decisiones será más fácil, por </w:t>
-      </w:r>
-      <w:proofErr w:type="gramStart"/>
-      <w:r>
-        <w:rPr>
-          <w:rFonts w:ascii="Times New Roman" w:hAnsi="Times New Roman" w:cs="Times New Roman"/>
-        </w:rPr>
-        <w:t>ejemplo</w:t>
-      </w:r>
-      <w:proofErr w:type="gramEnd"/>
-      <w:r>
-        <w:rPr>
-          <w:rFonts w:ascii="Times New Roman" w:hAnsi="Times New Roman" w:cs="Times New Roman"/>
-        </w:rPr>
-        <w:t xml:space="preserve"> al momento de usar la aplicación que filtra los datos esto ya lo hace de forma automática y le muestra al usuario los datos que no fueron procesados de manera correcta y el usuario solo tiene que verificar una mínima cantidad de datos.</w:t>
+        <w:t>La OSF (Organización Socio-Formadora) nos extendió su problemática la cual básicamente consistía en el que seguían un proceso de gestión de ventas entre empresas externas que hacen lives en la plataforma Facebook, pero lo más relevante fue que mencionaron que este proceso es manual (cálculos manuales con ayuda de hojas de cálculo y entre otras cosas) las cuales hacen el trabajo muy ineficiente al punto de administrar hasta 40 hojas de cálculo en un solo libro y eso era exclusivamente para productos de sus vendedores (las empresas externas).</w:t>
+      </w:r>
+    </w:p>
+    <w:p>
+      <w:pPr>
+        <w:rPr>
+          <w:rFonts w:ascii="Times New Roman" w:hAnsi="Times New Roman" w:cs="Times New Roman"/>
+        </w:rPr>
+      </w:pPr>
+      <w:r>
+        <w:rPr>
+          <w:rFonts w:ascii="Times New Roman" w:hAnsi="Times New Roman" w:cs="Times New Roman"/>
+        </w:rPr>
+        <w:t>Entonces gracias a varios datos que nos proporcionó la OSF se pudo pensar en un dashboard en el cual pudieran acceder de forma rápida a este sistema, donde pudieran visualizar las ventas, los vendedores registrados, los productos que tienen sus vendedores, un apartado que les dijera cuando se modifican datos sensibles como lo son los productos de los vendedores, las cuentas por cliente de cada vendedor, etc.</w:t>
+      </w:r>
+    </w:p>
+    <w:p>
+      <w:pPr>
+        <w:rPr>
+          <w:rFonts w:ascii="Times New Roman" w:hAnsi="Times New Roman" w:cs="Times New Roman"/>
+        </w:rPr>
+      </w:pPr>
+      <w:r>
+        <w:rPr>
+          <w:rFonts w:ascii="Times New Roman" w:hAnsi="Times New Roman" w:cs="Times New Roman"/>
+        </w:rPr>
+        <w:t xml:space="preserve">Transformamos esos datos proporcionados a este dashboard </w:t>
+      </w:r>
+      <w:r>
+        <w:rPr>
+          <w:rFonts w:ascii="Times New Roman" w:hAnsi="Times New Roman" w:cs="Times New Roman"/>
+        </w:rPr>
+        <w:t>en el cual tomar decisiones será más fácil, por ejemplo al momento de usar la aplicación que filtra los datos esto ya lo hace de forma automática y le muestra al usuario los datos que no fueron procesados de manera correcta y el usuario solo tiene que verificar una mínima cantidad de datos.</w:t>
       </w:r>
     </w:p>
     <w:p>
@@ -171,6 +115,7 @@
       <w:r>
         <w:rPr>
           <w:rFonts w:ascii="Times New Roman" w:hAnsi="Times New Roman" w:cs="Times New Roman"/>
+          <w:noProof/>
           <w:lang w:val="en-US"/>
         </w:rPr>
         <w:drawing>
@@ -253,6 +198,7 @@
       <w:r>
         <w:rPr>
           <w:rFonts w:ascii="Times New Roman" w:hAnsi="Times New Roman" w:cs="Times New Roman"/>
+          <w:noProof/>
         </w:rPr>
         <w:drawing>
           <wp:inline distT="0" distB="0" distL="0" distR="0" wp14:anchorId="43374952" wp14:editId="0D4EC74E">
@@ -302,32 +248,19 @@
         <w:rPr>
           <w:rFonts w:ascii="Times New Roman" w:hAnsi="Times New Roman" w:cs="Times New Roman"/>
         </w:rPr>
-        <w:t>Es un código en Python que analiza un archivo .</w:t>
-      </w:r>
-      <w:proofErr w:type="spellStart"/>
-      <w:r>
-        <w:rPr>
-          <w:rFonts w:ascii="Times New Roman" w:hAnsi="Times New Roman" w:cs="Times New Roman"/>
-        </w:rPr>
-        <w:t>csv</w:t>
-      </w:r>
-      <w:proofErr w:type="spellEnd"/>
-      <w:r>
-        <w:rPr>
-          <w:rFonts w:ascii="Times New Roman" w:hAnsi="Times New Roman" w:cs="Times New Roman"/>
-        </w:rPr>
-        <w:t xml:space="preserve"> y lo interpreta para solo obtener datos útiles para la OSF.</w:t>
-      </w:r>
-    </w:p>
-    <w:p>
-      <w:pPr>
-        <w:rPr>
-          <w:rFonts w:ascii="Times New Roman" w:hAnsi="Times New Roman" w:cs="Times New Roman"/>
-        </w:rPr>
-      </w:pPr>
-      <w:r>
-        <w:rPr>
-          <w:rFonts w:ascii="Times New Roman" w:hAnsi="Times New Roman" w:cs="Times New Roman"/>
+        <w:t>Es un código en Python que analiza un archivo .csv y lo interpreta para solo obtener datos útiles para la OSF.</w:t>
+      </w:r>
+    </w:p>
+    <w:p>
+      <w:pPr>
+        <w:rPr>
+          <w:rFonts w:ascii="Times New Roman" w:hAnsi="Times New Roman" w:cs="Times New Roman"/>
+        </w:rPr>
+      </w:pPr>
+      <w:r>
+        <w:rPr>
+          <w:rFonts w:ascii="Times New Roman" w:hAnsi="Times New Roman" w:cs="Times New Roman"/>
+          <w:noProof/>
         </w:rPr>
         <w:drawing>
           <wp:inline distT="0" distB="0" distL="0" distR="0" wp14:anchorId="27153AF6" wp14:editId="4C4E47E1">
@@ -376,87 +309,32 @@
         <w:rPr>
           <w:rFonts w:ascii="Times New Roman" w:hAnsi="Times New Roman" w:cs="Times New Roman"/>
         </w:rPr>
-        <w:t xml:space="preserve">Por </w:t>
-      </w:r>
-      <w:proofErr w:type="gramStart"/>
-      <w:r>
-        <w:rPr>
-          <w:rFonts w:ascii="Times New Roman" w:hAnsi="Times New Roman" w:cs="Times New Roman"/>
-        </w:rPr>
-        <w:t>último</w:t>
-      </w:r>
-      <w:proofErr w:type="gramEnd"/>
-      <w:r>
-        <w:rPr>
-          <w:rFonts w:ascii="Times New Roman" w:hAnsi="Times New Roman" w:cs="Times New Roman"/>
-        </w:rPr>
-        <w:t xml:space="preserve"> se le brindan 2 archivos a la OSF los cuales tiene completa libertad de revisar, estos archivos se brindan en formato .</w:t>
-      </w:r>
-      <w:proofErr w:type="spellStart"/>
-      <w:r>
-        <w:rPr>
-          <w:rFonts w:ascii="Times New Roman" w:hAnsi="Times New Roman" w:cs="Times New Roman"/>
-        </w:rPr>
-        <w:t>csv</w:t>
-      </w:r>
-      <w:proofErr w:type="spellEnd"/>
-      <w:r>
-        <w:rPr>
-          <w:rFonts w:ascii="Times New Roman" w:hAnsi="Times New Roman" w:cs="Times New Roman"/>
-        </w:rPr>
-        <w:t xml:space="preserve"> y dentro de la misma </w:t>
-      </w:r>
-      <w:proofErr w:type="gramStart"/>
-      <w:r>
-        <w:rPr>
-          <w:rFonts w:ascii="Times New Roman" w:hAnsi="Times New Roman" w:cs="Times New Roman"/>
-        </w:rPr>
-        <w:t>app</w:t>
-      </w:r>
-      <w:proofErr w:type="gramEnd"/>
-      <w:r>
-        <w:rPr>
-          <w:rFonts w:ascii="Times New Roman" w:hAnsi="Times New Roman" w:cs="Times New Roman"/>
-        </w:rPr>
-        <w:t xml:space="preserve"> pueden editar estos archivos.</w:t>
-      </w:r>
-    </w:p>
-    <w:p>
-      <w:pPr>
-        <w:rPr>
-          <w:rFonts w:ascii="Times New Roman" w:hAnsi="Times New Roman" w:cs="Times New Roman"/>
-        </w:rPr>
-      </w:pPr>
-      <w:r>
-        <w:rPr>
-          <w:rFonts w:ascii="Times New Roman" w:hAnsi="Times New Roman" w:cs="Times New Roman"/>
-        </w:rPr>
-        <w:t xml:space="preserve">Otro ejemplo donde la OSF puede tener acceso es a los registros del sistema, es decir, cuando se edita algún campo dentro de la base de datos esta misma mediante un </w:t>
-      </w:r>
-      <w:proofErr w:type="spellStart"/>
-      <w:r>
-        <w:rPr>
-          <w:rFonts w:ascii="Times New Roman" w:hAnsi="Times New Roman" w:cs="Times New Roman"/>
-        </w:rPr>
-        <w:t>trigger</w:t>
-      </w:r>
-      <w:proofErr w:type="spellEnd"/>
-      <w:r>
-        <w:rPr>
-          <w:rFonts w:ascii="Times New Roman" w:hAnsi="Times New Roman" w:cs="Times New Roman"/>
-        </w:rPr>
-        <w:t xml:space="preserve"> (en la base de datos) genera un registro de la modificación dependiendo el caso y estos registros pueden visualizarlos ellos mismos en caso de que algún vendedor haya tenido un problema siempre hay un registro que los respalde.</w:t>
-      </w:r>
-    </w:p>
-    <w:p>
-      <w:pPr>
-        <w:rPr>
-          <w:rFonts w:ascii="Times New Roman" w:hAnsi="Times New Roman" w:cs="Times New Roman"/>
-        </w:rPr>
-      </w:pPr>
-      <w:r>
-        <w:rPr>
-          <w:rFonts w:ascii="Times New Roman" w:hAnsi="Times New Roman" w:cs="Times New Roman"/>
+        <w:t>Por último se le brindan 2 archivos a la OSF los cuales tiene completa libertad de revisar, estos archivos se brindan en formato .csv y dentro de la misma app pueden editar estos archivos.</w:t>
+      </w:r>
+    </w:p>
+    <w:p>
+      <w:pPr>
+        <w:rPr>
+          <w:rFonts w:ascii="Times New Roman" w:hAnsi="Times New Roman" w:cs="Times New Roman"/>
+        </w:rPr>
+      </w:pPr>
+      <w:r>
+        <w:rPr>
+          <w:rFonts w:ascii="Times New Roman" w:hAnsi="Times New Roman" w:cs="Times New Roman"/>
+        </w:rPr>
+        <w:t>Otro ejemplo donde la OSF puede tener acceso es a los registros del sistema, es decir, cuando se edita algún campo dentro de la base de datos esta misma mediante un trigger (en la base de datos) genera un registro de la modificación dependiendo el caso y estos registros pueden visualizarlos ellos mismos en caso de que algún vendedor haya tenido un problema siempre hay un registro que los respalde.</w:t>
+      </w:r>
+    </w:p>
+    <w:p>
+      <w:pPr>
+        <w:rPr>
+          <w:rFonts w:ascii="Times New Roman" w:hAnsi="Times New Roman" w:cs="Times New Roman"/>
+        </w:rPr>
+      </w:pPr>
+      <w:r>
+        <w:rPr>
+          <w:rFonts w:ascii="Times New Roman" w:hAnsi="Times New Roman" w:cs="Times New Roman"/>
+          <w:noProof/>
         </w:rPr>
         <w:drawing>
           <wp:inline distT="0" distB="0" distL="0" distR="0" wp14:anchorId="73DC35C3" wp14:editId="2EDE9790">
@@ -513,55 +391,13 @@
           <w:rFonts w:ascii="Times New Roman" w:hAnsi="Times New Roman" w:cs="Times New Roman"/>
         </w:rPr>
         <w:lastRenderedPageBreak/>
-        <w:t xml:space="preserve">Los </w:t>
-      </w:r>
-      <w:proofErr w:type="spellStart"/>
-      <w:r>
-        <w:rPr>
-          <w:rFonts w:ascii="Times New Roman" w:hAnsi="Times New Roman" w:cs="Times New Roman"/>
-        </w:rPr>
-        <w:t>triggers</w:t>
-      </w:r>
-      <w:proofErr w:type="spellEnd"/>
-      <w:r>
-        <w:rPr>
-          <w:rFonts w:ascii="Times New Roman" w:hAnsi="Times New Roman" w:cs="Times New Roman"/>
-        </w:rPr>
-        <w:t xml:space="preserve"> siguen una misma lógica, a </w:t>
-      </w:r>
-      <w:proofErr w:type="gramStart"/>
-      <w:r>
-        <w:rPr>
-          <w:rFonts w:ascii="Times New Roman" w:hAnsi="Times New Roman" w:cs="Times New Roman"/>
-        </w:rPr>
-        <w:t>continuación</w:t>
-      </w:r>
-      <w:proofErr w:type="gramEnd"/>
-      <w:r>
-        <w:rPr>
-          <w:rFonts w:ascii="Times New Roman" w:hAnsi="Times New Roman" w:cs="Times New Roman"/>
-        </w:rPr>
-        <w:t xml:space="preserve"> el pseudocódigo y </w:t>
-      </w:r>
-      <w:r>
-        <w:rPr>
-          <w:rFonts w:ascii="Times New Roman" w:hAnsi="Times New Roman" w:cs="Times New Roman"/>
-        </w:rPr>
-        <w:t xml:space="preserve">el algoritmo de los </w:t>
-      </w:r>
-      <w:proofErr w:type="spellStart"/>
-      <w:r>
-        <w:rPr>
-          <w:rFonts w:ascii="Times New Roman" w:hAnsi="Times New Roman" w:cs="Times New Roman"/>
-        </w:rPr>
-        <w:t>triggers</w:t>
-      </w:r>
-      <w:proofErr w:type="spellEnd"/>
-      <w:r>
-        <w:rPr>
-          <w:rFonts w:ascii="Times New Roman" w:hAnsi="Times New Roman" w:cs="Times New Roman"/>
-        </w:rPr>
-        <w:t xml:space="preserve"> para cada tabla en la base de datos:</w:t>
+        <w:t xml:space="preserve">Los triggers siguen una misma lógica, a continuación el pseudocódigo y </w:t>
+      </w:r>
+      <w:r>
+        <w:rPr>
+          <w:rFonts w:ascii="Times New Roman" w:hAnsi="Times New Roman" w:cs="Times New Roman"/>
+        </w:rPr>
+        <w:t>el algoritmo de los triggers para cada tabla en la base de datos:</w:t>
       </w:r>
     </w:p>
     <w:p>
@@ -603,21 +439,7 @@
         <w:rPr>
           <w:rFonts w:ascii="Times New Roman" w:hAnsi="Times New Roman" w:cs="Times New Roman"/>
         </w:rPr>
-        <w:t xml:space="preserve">    CUANDO </w:t>
-      </w:r>
-      <w:proofErr w:type="spellStart"/>
-      <w:r>
-        <w:rPr>
-          <w:rFonts w:ascii="Times New Roman" w:hAnsi="Times New Roman" w:cs="Times New Roman"/>
-        </w:rPr>
-        <w:t>se_inserta_registro</w:t>
-      </w:r>
-      <w:proofErr w:type="spellEnd"/>
-      <w:r>
-        <w:rPr>
-          <w:rFonts w:ascii="Times New Roman" w:hAnsi="Times New Roman" w:cs="Times New Roman"/>
-        </w:rPr>
-        <w:t xml:space="preserve"> EN tabla ENTONCES:</w:t>
+        <w:t xml:space="preserve">    CUANDO se_inserta_registro EN tabla ENTONCES:</w:t>
       </w:r>
     </w:p>
     <w:p>
@@ -645,292 +467,106 @@
         <w:rPr>
           <w:rFonts w:ascii="Times New Roman" w:hAnsi="Times New Roman" w:cs="Times New Roman"/>
         </w:rPr>
-        <w:t xml:space="preserve">            </w:t>
-      </w:r>
-      <w:proofErr w:type="spellStart"/>
-      <w:r>
-        <w:rPr>
-          <w:rFonts w:ascii="Times New Roman" w:hAnsi="Times New Roman" w:cs="Times New Roman"/>
-        </w:rPr>
-        <w:t>accion_evento</w:t>
-      </w:r>
-      <w:proofErr w:type="spellEnd"/>
-      <w:r>
-        <w:rPr>
-          <w:rFonts w:ascii="Times New Roman" w:hAnsi="Times New Roman" w:cs="Times New Roman"/>
-        </w:rPr>
-        <w:t xml:space="preserve"> = 'INSERT'</w:t>
-      </w:r>
-    </w:p>
-    <w:p>
-      <w:pPr>
-        <w:spacing w:line="240" w:lineRule="auto"/>
-        <w:rPr>
-          <w:rFonts w:ascii="Times New Roman" w:hAnsi="Times New Roman" w:cs="Times New Roman"/>
-        </w:rPr>
-      </w:pPr>
-      <w:r>
-        <w:rPr>
-          <w:rFonts w:ascii="Times New Roman" w:hAnsi="Times New Roman" w:cs="Times New Roman"/>
-        </w:rPr>
-        <w:t xml:space="preserve">            </w:t>
-      </w:r>
-      <w:proofErr w:type="spellStart"/>
-      <w:r>
-        <w:rPr>
-          <w:rFonts w:ascii="Times New Roman" w:hAnsi="Times New Roman" w:cs="Times New Roman"/>
-        </w:rPr>
-        <w:t>entidad_evento</w:t>
-      </w:r>
-      <w:proofErr w:type="spellEnd"/>
-      <w:r>
-        <w:rPr>
-          <w:rFonts w:ascii="Times New Roman" w:hAnsi="Times New Roman" w:cs="Times New Roman"/>
-        </w:rPr>
-        <w:t xml:space="preserve"> = </w:t>
-      </w:r>
-      <w:proofErr w:type="spellStart"/>
-      <w:r>
-        <w:rPr>
-          <w:rFonts w:ascii="Times New Roman" w:hAnsi="Times New Roman" w:cs="Times New Roman"/>
-        </w:rPr>
-        <w:t>nombre_de_la_tabla</w:t>
-      </w:r>
-      <w:proofErr w:type="spellEnd"/>
-    </w:p>
-    <w:p>
-      <w:pPr>
-        <w:spacing w:line="240" w:lineRule="auto"/>
-        <w:rPr>
-          <w:rFonts w:ascii="Times New Roman" w:hAnsi="Times New Roman" w:cs="Times New Roman"/>
-        </w:rPr>
-      </w:pPr>
-      <w:r>
-        <w:rPr>
-          <w:rFonts w:ascii="Times New Roman" w:hAnsi="Times New Roman" w:cs="Times New Roman"/>
-        </w:rPr>
-        <w:t xml:space="preserve">            </w:t>
-      </w:r>
-      <w:proofErr w:type="spellStart"/>
-      <w:r>
-        <w:rPr>
-          <w:rFonts w:ascii="Times New Roman" w:hAnsi="Times New Roman" w:cs="Times New Roman"/>
-        </w:rPr>
-        <w:t>fecha_evento</w:t>
-      </w:r>
-      <w:proofErr w:type="spellEnd"/>
-      <w:r>
-        <w:rPr>
-          <w:rFonts w:ascii="Times New Roman" w:hAnsi="Times New Roman" w:cs="Times New Roman"/>
-        </w:rPr>
-        <w:t xml:space="preserve"> = </w:t>
-      </w:r>
-      <w:proofErr w:type="spellStart"/>
-      <w:r>
-        <w:rPr>
-          <w:rFonts w:ascii="Times New Roman" w:hAnsi="Times New Roman" w:cs="Times New Roman"/>
-        </w:rPr>
-        <w:t>fecha_y_hora_actual</w:t>
-      </w:r>
-      <w:proofErr w:type="spellEnd"/>
-    </w:p>
-    <w:p>
-      <w:pPr>
-        <w:spacing w:line="240" w:lineRule="auto"/>
-        <w:rPr>
-          <w:rFonts w:ascii="Times New Roman" w:hAnsi="Times New Roman" w:cs="Times New Roman"/>
-        </w:rPr>
-      </w:pPr>
-      <w:r>
-        <w:rPr>
-          <w:rFonts w:ascii="Times New Roman" w:hAnsi="Times New Roman" w:cs="Times New Roman"/>
-        </w:rPr>
-        <w:t xml:space="preserve">            </w:t>
-      </w:r>
-      <w:proofErr w:type="spellStart"/>
-      <w:r>
-        <w:rPr>
-          <w:rFonts w:ascii="Times New Roman" w:hAnsi="Times New Roman" w:cs="Times New Roman"/>
-        </w:rPr>
-        <w:t>descripcion_evento</w:t>
-      </w:r>
-      <w:proofErr w:type="spellEnd"/>
-      <w:r>
-        <w:rPr>
-          <w:rFonts w:ascii="Times New Roman" w:hAnsi="Times New Roman" w:cs="Times New Roman"/>
-        </w:rPr>
-        <w:t xml:space="preserve"> = 'Nuevo [entidad] creado/registrado [identificador]'</w:t>
-      </w:r>
-    </w:p>
-    <w:p>
-      <w:pPr>
-        <w:spacing w:line="240" w:lineRule="auto"/>
-        <w:rPr>
-          <w:rFonts w:ascii="Times New Roman" w:hAnsi="Times New Roman" w:cs="Times New Roman"/>
-        </w:rPr>
-      </w:pPr>
-      <w:r>
-        <w:rPr>
-          <w:rFonts w:ascii="Times New Roman" w:hAnsi="Times New Roman" w:cs="Times New Roman"/>
-        </w:rPr>
-        <w:t xml:space="preserve">            </w:t>
-      </w:r>
-      <w:proofErr w:type="spellStart"/>
-      <w:r>
-        <w:rPr>
-          <w:rFonts w:ascii="Times New Roman" w:hAnsi="Times New Roman" w:cs="Times New Roman"/>
-        </w:rPr>
-        <w:t>id_usuario</w:t>
-      </w:r>
-      <w:proofErr w:type="spellEnd"/>
-      <w:r>
-        <w:rPr>
-          <w:rFonts w:ascii="Times New Roman" w:hAnsi="Times New Roman" w:cs="Times New Roman"/>
-        </w:rPr>
-        <w:t xml:space="preserve"> = </w:t>
-      </w:r>
-      <w:proofErr w:type="spellStart"/>
-      <w:r>
-        <w:rPr>
-          <w:rFonts w:ascii="Times New Roman" w:hAnsi="Times New Roman" w:cs="Times New Roman"/>
-        </w:rPr>
-        <w:t>usuario_actual</w:t>
-      </w:r>
-      <w:proofErr w:type="spellEnd"/>
-      <w:r>
-        <w:rPr>
-          <w:rFonts w:ascii="Times New Roman" w:hAnsi="Times New Roman" w:cs="Times New Roman"/>
-        </w:rPr>
-        <w:t xml:space="preserve"> O </w:t>
-      </w:r>
-      <w:proofErr w:type="spellStart"/>
-      <w:r>
-        <w:rPr>
-          <w:rFonts w:ascii="Times New Roman" w:hAnsi="Times New Roman" w:cs="Times New Roman"/>
-        </w:rPr>
-        <w:t>usuario_por_</w:t>
-      </w:r>
-      <w:proofErr w:type="gramStart"/>
-      <w:r>
-        <w:rPr>
-          <w:rFonts w:ascii="Times New Roman" w:hAnsi="Times New Roman" w:cs="Times New Roman"/>
-        </w:rPr>
-        <w:t>defecto</w:t>
-      </w:r>
-      <w:proofErr w:type="spellEnd"/>
-      <w:r>
-        <w:rPr>
-          <w:rFonts w:ascii="Times New Roman" w:hAnsi="Times New Roman" w:cs="Times New Roman"/>
-        </w:rPr>
-        <w:t>(</w:t>
-      </w:r>
-      <w:proofErr w:type="gramEnd"/>
-      <w:r>
-        <w:rPr>
-          <w:rFonts w:ascii="Times New Roman" w:hAnsi="Times New Roman" w:cs="Times New Roman"/>
-        </w:rPr>
-        <w:t>1)</w:t>
-      </w:r>
-    </w:p>
-    <w:p>
-      <w:pPr>
-        <w:spacing w:line="240" w:lineRule="auto"/>
-        <w:rPr>
-          <w:rFonts w:ascii="Times New Roman" w:hAnsi="Times New Roman" w:cs="Times New Roman"/>
-        </w:rPr>
-      </w:pPr>
-      <w:r>
-        <w:rPr>
-          <w:rFonts w:ascii="Times New Roman" w:hAnsi="Times New Roman" w:cs="Times New Roman"/>
-        </w:rPr>
-        <w:t xml:space="preserve">            </w:t>
-      </w:r>
-      <w:proofErr w:type="spellStart"/>
-      <w:r>
-        <w:rPr>
-          <w:rFonts w:ascii="Times New Roman" w:hAnsi="Times New Roman" w:cs="Times New Roman"/>
-        </w:rPr>
-        <w:t>registro_id</w:t>
-      </w:r>
-      <w:proofErr w:type="spellEnd"/>
-      <w:r>
-        <w:rPr>
-          <w:rFonts w:ascii="Times New Roman" w:hAnsi="Times New Roman" w:cs="Times New Roman"/>
-        </w:rPr>
-        <w:t xml:space="preserve"> = </w:t>
-      </w:r>
-      <w:proofErr w:type="spellStart"/>
-      <w:r>
-        <w:rPr>
-          <w:rFonts w:ascii="Times New Roman" w:hAnsi="Times New Roman" w:cs="Times New Roman"/>
-        </w:rPr>
-        <w:t>ID_del_nuevo_registro</w:t>
-      </w:r>
-      <w:proofErr w:type="spellEnd"/>
-    </w:p>
-    <w:p>
-      <w:pPr>
-        <w:spacing w:line="240" w:lineRule="auto"/>
-        <w:rPr>
-          <w:rFonts w:ascii="Times New Roman" w:hAnsi="Times New Roman" w:cs="Times New Roman"/>
-        </w:rPr>
-      </w:pPr>
-      <w:r>
-        <w:rPr>
-          <w:rFonts w:ascii="Times New Roman" w:hAnsi="Times New Roman" w:cs="Times New Roman"/>
-        </w:rPr>
-        <w:t xml:space="preserve">            </w:t>
-      </w:r>
-      <w:proofErr w:type="spellStart"/>
-      <w:r>
-        <w:rPr>
-          <w:rFonts w:ascii="Times New Roman" w:hAnsi="Times New Roman" w:cs="Times New Roman"/>
-        </w:rPr>
-        <w:t>valor_anterior</w:t>
-      </w:r>
-      <w:proofErr w:type="spellEnd"/>
-      <w:r>
-        <w:rPr>
-          <w:rFonts w:ascii="Times New Roman" w:hAnsi="Times New Roman" w:cs="Times New Roman"/>
-        </w:rPr>
-        <w:t xml:space="preserve"> = NULL</w:t>
-      </w:r>
-    </w:p>
-    <w:p>
-      <w:pPr>
-        <w:spacing w:line="240" w:lineRule="auto"/>
-        <w:rPr>
-          <w:rFonts w:ascii="Times New Roman" w:hAnsi="Times New Roman" w:cs="Times New Roman"/>
-        </w:rPr>
-      </w:pPr>
-      <w:r>
-        <w:rPr>
-          <w:rFonts w:ascii="Times New Roman" w:hAnsi="Times New Roman" w:cs="Times New Roman"/>
-        </w:rPr>
-        <w:t xml:space="preserve">            </w:t>
-      </w:r>
-      <w:proofErr w:type="spellStart"/>
-      <w:r>
-        <w:rPr>
-          <w:rFonts w:ascii="Times New Roman" w:hAnsi="Times New Roman" w:cs="Times New Roman"/>
-        </w:rPr>
-        <w:t>valor_nuevo</w:t>
-      </w:r>
-      <w:proofErr w:type="spellEnd"/>
-      <w:r>
-        <w:rPr>
-          <w:rFonts w:ascii="Times New Roman" w:hAnsi="Times New Roman" w:cs="Times New Roman"/>
-        </w:rPr>
-        <w:t xml:space="preserve"> = </w:t>
-      </w:r>
-      <w:proofErr w:type="spellStart"/>
-      <w:r>
-        <w:rPr>
-          <w:rFonts w:ascii="Times New Roman" w:hAnsi="Times New Roman" w:cs="Times New Roman"/>
-        </w:rPr>
-        <w:t>campos_relevantes_concatenados_del_nuevo_registro</w:t>
-      </w:r>
-      <w:proofErr w:type="spellEnd"/>
+        <w:t xml:space="preserve">            accion_evento = 'INSERT'</w:t>
+      </w:r>
+    </w:p>
+    <w:p>
+      <w:pPr>
+        <w:spacing w:line="240" w:lineRule="auto"/>
+        <w:rPr>
+          <w:rFonts w:ascii="Times New Roman" w:hAnsi="Times New Roman" w:cs="Times New Roman"/>
+        </w:rPr>
+      </w:pPr>
+      <w:r>
+        <w:rPr>
+          <w:rFonts w:ascii="Times New Roman" w:hAnsi="Times New Roman" w:cs="Times New Roman"/>
+        </w:rPr>
+        <w:t xml:space="preserve">            entidad_evento = nombre_de_la_tabla</w:t>
+      </w:r>
+    </w:p>
+    <w:p>
+      <w:pPr>
+        <w:spacing w:line="240" w:lineRule="auto"/>
+        <w:rPr>
+          <w:rFonts w:ascii="Times New Roman" w:hAnsi="Times New Roman" w:cs="Times New Roman"/>
+        </w:rPr>
+      </w:pPr>
+      <w:r>
+        <w:rPr>
+          <w:rFonts w:ascii="Times New Roman" w:hAnsi="Times New Roman" w:cs="Times New Roman"/>
+        </w:rPr>
+        <w:t xml:space="preserve">            fecha_evento = fecha_y_hora_actual</w:t>
+      </w:r>
+    </w:p>
+    <w:p>
+      <w:pPr>
+        <w:spacing w:line="240" w:lineRule="auto"/>
+        <w:rPr>
+          <w:rFonts w:ascii="Times New Roman" w:hAnsi="Times New Roman" w:cs="Times New Roman"/>
+        </w:rPr>
+      </w:pPr>
+      <w:r>
+        <w:rPr>
+          <w:rFonts w:ascii="Times New Roman" w:hAnsi="Times New Roman" w:cs="Times New Roman"/>
+        </w:rPr>
+        <w:t xml:space="preserve">            descripcion_evento = 'Nuevo [entidad] creado/registrado [identificador]'</w:t>
+      </w:r>
+    </w:p>
+    <w:p>
+      <w:pPr>
+        <w:spacing w:line="240" w:lineRule="auto"/>
+        <w:rPr>
+          <w:rFonts w:ascii="Times New Roman" w:hAnsi="Times New Roman" w:cs="Times New Roman"/>
+        </w:rPr>
+      </w:pPr>
+      <w:r>
+        <w:rPr>
+          <w:rFonts w:ascii="Times New Roman" w:hAnsi="Times New Roman" w:cs="Times New Roman"/>
+        </w:rPr>
+        <w:t xml:space="preserve">            id_usuario = usuario_actual O usuario_por_defecto(1)</w:t>
+      </w:r>
+    </w:p>
+    <w:p>
+      <w:pPr>
+        <w:spacing w:line="240" w:lineRule="auto"/>
+        <w:rPr>
+          <w:rFonts w:ascii="Times New Roman" w:hAnsi="Times New Roman" w:cs="Times New Roman"/>
+        </w:rPr>
+      </w:pPr>
+      <w:r>
+        <w:rPr>
+          <w:rFonts w:ascii="Times New Roman" w:hAnsi="Times New Roman" w:cs="Times New Roman"/>
+        </w:rPr>
+        <w:t xml:space="preserve">            registro_id = ID_del_nuevo_registro</w:t>
+      </w:r>
+    </w:p>
+    <w:p>
+      <w:pPr>
+        <w:spacing w:line="240" w:lineRule="auto"/>
+        <w:rPr>
+          <w:rFonts w:ascii="Times New Roman" w:hAnsi="Times New Roman" w:cs="Times New Roman"/>
+        </w:rPr>
+      </w:pPr>
+      <w:r>
+        <w:rPr>
+          <w:rFonts w:ascii="Times New Roman" w:hAnsi="Times New Roman" w:cs="Times New Roman"/>
+        </w:rPr>
+        <w:t xml:space="preserve">            valor_anterior = NULL</w:t>
+      </w:r>
+    </w:p>
+    <w:p>
+      <w:pPr>
+        <w:spacing w:line="240" w:lineRule="auto"/>
+        <w:rPr>
+          <w:rFonts w:ascii="Times New Roman" w:hAnsi="Times New Roman" w:cs="Times New Roman"/>
+        </w:rPr>
+      </w:pPr>
+      <w:r>
+        <w:rPr>
+          <w:rFonts w:ascii="Times New Roman" w:hAnsi="Times New Roman" w:cs="Times New Roman"/>
+        </w:rPr>
+        <w:t xml:space="preserve">            valor_nuevo = campos_relevantes_concatenados_del_nuevo_registro</w:t>
+      </w:r>
     </w:p>
     <w:p>
       <w:pPr>
@@ -971,21 +607,7 @@
         <w:rPr>
           <w:rFonts w:ascii="Times New Roman" w:hAnsi="Times New Roman" w:cs="Times New Roman"/>
         </w:rPr>
-        <w:t xml:space="preserve">    CUANDO </w:t>
-      </w:r>
-      <w:proofErr w:type="spellStart"/>
-      <w:r>
-        <w:rPr>
-          <w:rFonts w:ascii="Times New Roman" w:hAnsi="Times New Roman" w:cs="Times New Roman"/>
-        </w:rPr>
-        <w:t>se_actualiza_registro</w:t>
-      </w:r>
-      <w:proofErr w:type="spellEnd"/>
-      <w:r>
-        <w:rPr>
-          <w:rFonts w:ascii="Times New Roman" w:hAnsi="Times New Roman" w:cs="Times New Roman"/>
-        </w:rPr>
-        <w:t xml:space="preserve"> EN tabla ENTONCES:</w:t>
+        <w:t xml:space="preserve">    CUANDO se_actualiza_registro EN tabla ENTONCES:</w:t>
       </w:r>
     </w:p>
     <w:p>
@@ -1013,300 +635,106 @@
         <w:rPr>
           <w:rFonts w:ascii="Times New Roman" w:hAnsi="Times New Roman" w:cs="Times New Roman"/>
         </w:rPr>
-        <w:t xml:space="preserve">            </w:t>
-      </w:r>
-      <w:proofErr w:type="spellStart"/>
-      <w:r>
-        <w:rPr>
-          <w:rFonts w:ascii="Times New Roman" w:hAnsi="Times New Roman" w:cs="Times New Roman"/>
-        </w:rPr>
-        <w:t>accion_evento</w:t>
-      </w:r>
-      <w:proofErr w:type="spellEnd"/>
-      <w:r>
-        <w:rPr>
-          <w:rFonts w:ascii="Times New Roman" w:hAnsi="Times New Roman" w:cs="Times New Roman"/>
-        </w:rPr>
-        <w:t xml:space="preserve"> = 'UPDATE'</w:t>
-      </w:r>
-    </w:p>
-    <w:p>
-      <w:pPr>
-        <w:spacing w:line="240" w:lineRule="auto"/>
-        <w:rPr>
-          <w:rFonts w:ascii="Times New Roman" w:hAnsi="Times New Roman" w:cs="Times New Roman"/>
-        </w:rPr>
-      </w:pPr>
-      <w:r>
-        <w:rPr>
-          <w:rFonts w:ascii="Times New Roman" w:hAnsi="Times New Roman" w:cs="Times New Roman"/>
-        </w:rPr>
-        <w:t xml:space="preserve">            </w:t>
-      </w:r>
-      <w:proofErr w:type="spellStart"/>
-      <w:r>
-        <w:rPr>
-          <w:rFonts w:ascii="Times New Roman" w:hAnsi="Times New Roman" w:cs="Times New Roman"/>
-        </w:rPr>
-        <w:t>entidad_evento</w:t>
-      </w:r>
-      <w:proofErr w:type="spellEnd"/>
-      <w:r>
-        <w:rPr>
-          <w:rFonts w:ascii="Times New Roman" w:hAnsi="Times New Roman" w:cs="Times New Roman"/>
-        </w:rPr>
-        <w:t xml:space="preserve"> = </w:t>
-      </w:r>
-      <w:proofErr w:type="spellStart"/>
-      <w:r>
-        <w:rPr>
-          <w:rFonts w:ascii="Times New Roman" w:hAnsi="Times New Roman" w:cs="Times New Roman"/>
-        </w:rPr>
-        <w:t>nombre_de_la_tabla</w:t>
-      </w:r>
-      <w:proofErr w:type="spellEnd"/>
-    </w:p>
-    <w:p>
-      <w:pPr>
-        <w:spacing w:line="240" w:lineRule="auto"/>
-        <w:rPr>
-          <w:rFonts w:ascii="Times New Roman" w:hAnsi="Times New Roman" w:cs="Times New Roman"/>
-        </w:rPr>
-      </w:pPr>
-      <w:r>
-        <w:rPr>
-          <w:rFonts w:ascii="Times New Roman" w:hAnsi="Times New Roman" w:cs="Times New Roman"/>
-        </w:rPr>
-        <w:t xml:space="preserve">            </w:t>
-      </w:r>
-      <w:proofErr w:type="spellStart"/>
-      <w:r>
-        <w:rPr>
-          <w:rFonts w:ascii="Times New Roman" w:hAnsi="Times New Roman" w:cs="Times New Roman"/>
-        </w:rPr>
-        <w:t>fecha_evento</w:t>
-      </w:r>
-      <w:proofErr w:type="spellEnd"/>
-      <w:r>
-        <w:rPr>
-          <w:rFonts w:ascii="Times New Roman" w:hAnsi="Times New Roman" w:cs="Times New Roman"/>
-        </w:rPr>
-        <w:t xml:space="preserve"> = </w:t>
-      </w:r>
-      <w:proofErr w:type="spellStart"/>
-      <w:r>
-        <w:rPr>
-          <w:rFonts w:ascii="Times New Roman" w:hAnsi="Times New Roman" w:cs="Times New Roman"/>
-        </w:rPr>
-        <w:t>fecha_y_hora_actual</w:t>
-      </w:r>
-      <w:proofErr w:type="spellEnd"/>
-    </w:p>
-    <w:p>
-      <w:pPr>
-        <w:spacing w:line="240" w:lineRule="auto"/>
-        <w:rPr>
-          <w:rFonts w:ascii="Times New Roman" w:hAnsi="Times New Roman" w:cs="Times New Roman"/>
-        </w:rPr>
-      </w:pPr>
-      <w:r>
-        <w:rPr>
-          <w:rFonts w:ascii="Times New Roman" w:hAnsi="Times New Roman" w:cs="Times New Roman"/>
-        </w:rPr>
-        <w:t xml:space="preserve">            </w:t>
-      </w:r>
-      <w:proofErr w:type="spellStart"/>
-      <w:r>
-        <w:rPr>
-          <w:rFonts w:ascii="Times New Roman" w:hAnsi="Times New Roman" w:cs="Times New Roman"/>
-        </w:rPr>
-        <w:t>descripcion_evento</w:t>
-      </w:r>
-      <w:proofErr w:type="spellEnd"/>
-      <w:r>
-        <w:rPr>
-          <w:rFonts w:ascii="Times New Roman" w:hAnsi="Times New Roman" w:cs="Times New Roman"/>
-        </w:rPr>
-        <w:t xml:space="preserve"> = '[Entidad] actualizado [identificador]'</w:t>
-      </w:r>
-    </w:p>
-    <w:p>
-      <w:pPr>
-        <w:spacing w:line="240" w:lineRule="auto"/>
-        <w:rPr>
-          <w:rFonts w:ascii="Times New Roman" w:hAnsi="Times New Roman" w:cs="Times New Roman"/>
-        </w:rPr>
-      </w:pPr>
-      <w:r>
-        <w:rPr>
-          <w:rFonts w:ascii="Times New Roman" w:hAnsi="Times New Roman" w:cs="Times New Roman"/>
-        </w:rPr>
-        <w:t xml:space="preserve">            </w:t>
-      </w:r>
-      <w:proofErr w:type="spellStart"/>
-      <w:r>
-        <w:rPr>
-          <w:rFonts w:ascii="Times New Roman" w:hAnsi="Times New Roman" w:cs="Times New Roman"/>
-        </w:rPr>
-        <w:t>id_usuario</w:t>
-      </w:r>
-      <w:proofErr w:type="spellEnd"/>
-      <w:r>
-        <w:rPr>
-          <w:rFonts w:ascii="Times New Roman" w:hAnsi="Times New Roman" w:cs="Times New Roman"/>
-        </w:rPr>
-        <w:t xml:space="preserve"> = </w:t>
-      </w:r>
-      <w:proofErr w:type="spellStart"/>
-      <w:r>
-        <w:rPr>
-          <w:rFonts w:ascii="Times New Roman" w:hAnsi="Times New Roman" w:cs="Times New Roman"/>
-        </w:rPr>
-        <w:t>usuario_actual</w:t>
-      </w:r>
-      <w:proofErr w:type="spellEnd"/>
-      <w:r>
-        <w:rPr>
-          <w:rFonts w:ascii="Times New Roman" w:hAnsi="Times New Roman" w:cs="Times New Roman"/>
-        </w:rPr>
-        <w:t xml:space="preserve"> O </w:t>
-      </w:r>
-      <w:proofErr w:type="spellStart"/>
-      <w:r>
-        <w:rPr>
-          <w:rFonts w:ascii="Times New Roman" w:hAnsi="Times New Roman" w:cs="Times New Roman"/>
-        </w:rPr>
-        <w:t>usuario_por_</w:t>
-      </w:r>
-      <w:proofErr w:type="gramStart"/>
-      <w:r>
-        <w:rPr>
-          <w:rFonts w:ascii="Times New Roman" w:hAnsi="Times New Roman" w:cs="Times New Roman"/>
-        </w:rPr>
-        <w:t>defecto</w:t>
-      </w:r>
-      <w:proofErr w:type="spellEnd"/>
-      <w:r>
-        <w:rPr>
-          <w:rFonts w:ascii="Times New Roman" w:hAnsi="Times New Roman" w:cs="Times New Roman"/>
-        </w:rPr>
-        <w:t>(</w:t>
-      </w:r>
-      <w:proofErr w:type="gramEnd"/>
-      <w:r>
-        <w:rPr>
-          <w:rFonts w:ascii="Times New Roman" w:hAnsi="Times New Roman" w:cs="Times New Roman"/>
-        </w:rPr>
-        <w:t>1)</w:t>
-      </w:r>
-    </w:p>
-    <w:p>
-      <w:pPr>
-        <w:spacing w:line="240" w:lineRule="auto"/>
-        <w:rPr>
-          <w:rFonts w:ascii="Times New Roman" w:hAnsi="Times New Roman" w:cs="Times New Roman"/>
-        </w:rPr>
-      </w:pPr>
-      <w:r>
-        <w:rPr>
-          <w:rFonts w:ascii="Times New Roman" w:hAnsi="Times New Roman" w:cs="Times New Roman"/>
-        </w:rPr>
-        <w:t xml:space="preserve">            </w:t>
-      </w:r>
-      <w:proofErr w:type="spellStart"/>
-      <w:r>
-        <w:rPr>
-          <w:rFonts w:ascii="Times New Roman" w:hAnsi="Times New Roman" w:cs="Times New Roman"/>
-        </w:rPr>
-        <w:t>registro_id</w:t>
-      </w:r>
-      <w:proofErr w:type="spellEnd"/>
-      <w:r>
-        <w:rPr>
-          <w:rFonts w:ascii="Times New Roman" w:hAnsi="Times New Roman" w:cs="Times New Roman"/>
-        </w:rPr>
-        <w:t xml:space="preserve"> = </w:t>
-      </w:r>
-      <w:proofErr w:type="spellStart"/>
-      <w:r>
-        <w:rPr>
-          <w:rFonts w:ascii="Times New Roman" w:hAnsi="Times New Roman" w:cs="Times New Roman"/>
-        </w:rPr>
-        <w:t>ID_del_registro_actualizado</w:t>
-      </w:r>
-      <w:proofErr w:type="spellEnd"/>
-    </w:p>
-    <w:p>
-      <w:pPr>
-        <w:spacing w:line="240" w:lineRule="auto"/>
-        <w:rPr>
-          <w:rFonts w:ascii="Times New Roman" w:hAnsi="Times New Roman" w:cs="Times New Roman"/>
-        </w:rPr>
-      </w:pPr>
-      <w:r>
-        <w:rPr>
-          <w:rFonts w:ascii="Times New Roman" w:hAnsi="Times New Roman" w:cs="Times New Roman"/>
-        </w:rPr>
-        <w:t xml:space="preserve">            </w:t>
-      </w:r>
-      <w:proofErr w:type="spellStart"/>
-      <w:r>
-        <w:rPr>
-          <w:rFonts w:ascii="Times New Roman" w:hAnsi="Times New Roman" w:cs="Times New Roman"/>
-        </w:rPr>
-        <w:t>valor_anterior</w:t>
-      </w:r>
-      <w:proofErr w:type="spellEnd"/>
-      <w:r>
-        <w:rPr>
-          <w:rFonts w:ascii="Times New Roman" w:hAnsi="Times New Roman" w:cs="Times New Roman"/>
-        </w:rPr>
-        <w:t xml:space="preserve"> = </w:t>
-      </w:r>
-      <w:proofErr w:type="spellStart"/>
-      <w:r>
-        <w:rPr>
-          <w:rFonts w:ascii="Times New Roman" w:hAnsi="Times New Roman" w:cs="Times New Roman"/>
-        </w:rPr>
-        <w:t>campos_relevantes_concatenados_del_registro_anterior</w:t>
-      </w:r>
-      <w:proofErr w:type="spellEnd"/>
-    </w:p>
-    <w:p>
-      <w:pPr>
-        <w:spacing w:line="240" w:lineRule="auto"/>
-        <w:rPr>
-          <w:rFonts w:ascii="Times New Roman" w:hAnsi="Times New Roman" w:cs="Times New Roman"/>
-        </w:rPr>
-      </w:pPr>
-      <w:r>
-        <w:rPr>
-          <w:rFonts w:ascii="Times New Roman" w:hAnsi="Times New Roman" w:cs="Times New Roman"/>
-        </w:rPr>
-        <w:t xml:space="preserve">            </w:t>
-      </w:r>
-      <w:proofErr w:type="spellStart"/>
-      <w:r>
-        <w:rPr>
-          <w:rFonts w:ascii="Times New Roman" w:hAnsi="Times New Roman" w:cs="Times New Roman"/>
-        </w:rPr>
-        <w:t>valor_nuevo</w:t>
-      </w:r>
-      <w:proofErr w:type="spellEnd"/>
-      <w:r>
-        <w:rPr>
-          <w:rFonts w:ascii="Times New Roman" w:hAnsi="Times New Roman" w:cs="Times New Roman"/>
-        </w:rPr>
-        <w:t xml:space="preserve"> = </w:t>
-      </w:r>
-      <w:proofErr w:type="spellStart"/>
-      <w:r>
-        <w:rPr>
-          <w:rFonts w:ascii="Times New Roman" w:hAnsi="Times New Roman" w:cs="Times New Roman"/>
-        </w:rPr>
-        <w:t>campos_relevantes_concatenados_del_registro_nuevo</w:t>
-      </w:r>
-      <w:proofErr w:type="spellEnd"/>
+        <w:t xml:space="preserve">            accion_evento = 'UPDATE'</w:t>
+      </w:r>
+    </w:p>
+    <w:p>
+      <w:pPr>
+        <w:spacing w:line="240" w:lineRule="auto"/>
+        <w:rPr>
+          <w:rFonts w:ascii="Times New Roman" w:hAnsi="Times New Roman" w:cs="Times New Roman"/>
+        </w:rPr>
+      </w:pPr>
+      <w:r>
+        <w:rPr>
+          <w:rFonts w:ascii="Times New Roman" w:hAnsi="Times New Roman" w:cs="Times New Roman"/>
+        </w:rPr>
+        <w:t xml:space="preserve">            entidad_evento = nombre_de_la_tabla</w:t>
+      </w:r>
+    </w:p>
+    <w:p>
+      <w:pPr>
+        <w:spacing w:line="240" w:lineRule="auto"/>
+        <w:rPr>
+          <w:rFonts w:ascii="Times New Roman" w:hAnsi="Times New Roman" w:cs="Times New Roman"/>
+        </w:rPr>
+      </w:pPr>
+      <w:r>
+        <w:rPr>
+          <w:rFonts w:ascii="Times New Roman" w:hAnsi="Times New Roman" w:cs="Times New Roman"/>
+        </w:rPr>
+        <w:t xml:space="preserve">            fecha_evento = fecha_y_hora_actual</w:t>
+      </w:r>
+    </w:p>
+    <w:p>
+      <w:pPr>
+        <w:spacing w:line="240" w:lineRule="auto"/>
+        <w:rPr>
+          <w:rFonts w:ascii="Times New Roman" w:hAnsi="Times New Roman" w:cs="Times New Roman"/>
+        </w:rPr>
+      </w:pPr>
+      <w:r>
+        <w:rPr>
+          <w:rFonts w:ascii="Times New Roman" w:hAnsi="Times New Roman" w:cs="Times New Roman"/>
+        </w:rPr>
+        <w:t xml:space="preserve">            descripcion_evento = '[Entidad] actualizado [identificador]'</w:t>
+      </w:r>
+    </w:p>
+    <w:p>
+      <w:pPr>
+        <w:spacing w:line="240" w:lineRule="auto"/>
+        <w:rPr>
+          <w:rFonts w:ascii="Times New Roman" w:hAnsi="Times New Roman" w:cs="Times New Roman"/>
+        </w:rPr>
+      </w:pPr>
+      <w:r>
+        <w:rPr>
+          <w:rFonts w:ascii="Times New Roman" w:hAnsi="Times New Roman" w:cs="Times New Roman"/>
+        </w:rPr>
+        <w:t xml:space="preserve">            id_usuario = usuario_actual O usuario_por_defecto(1)</w:t>
+      </w:r>
+    </w:p>
+    <w:p>
+      <w:pPr>
+        <w:spacing w:line="240" w:lineRule="auto"/>
+        <w:rPr>
+          <w:rFonts w:ascii="Times New Roman" w:hAnsi="Times New Roman" w:cs="Times New Roman"/>
+        </w:rPr>
+      </w:pPr>
+      <w:r>
+        <w:rPr>
+          <w:rFonts w:ascii="Times New Roman" w:hAnsi="Times New Roman" w:cs="Times New Roman"/>
+        </w:rPr>
+        <w:t xml:space="preserve">            registro_id = ID_del_registro_actualizado</w:t>
+      </w:r>
+    </w:p>
+    <w:p>
+      <w:pPr>
+        <w:spacing w:line="240" w:lineRule="auto"/>
+        <w:rPr>
+          <w:rFonts w:ascii="Times New Roman" w:hAnsi="Times New Roman" w:cs="Times New Roman"/>
+        </w:rPr>
+      </w:pPr>
+      <w:r>
+        <w:rPr>
+          <w:rFonts w:ascii="Times New Roman" w:hAnsi="Times New Roman" w:cs="Times New Roman"/>
+        </w:rPr>
+        <w:t xml:space="preserve">            valor_anterior = campos_relevantes_concatenados_del_registro_anterior</w:t>
+      </w:r>
+    </w:p>
+    <w:p>
+      <w:pPr>
+        <w:spacing w:line="240" w:lineRule="auto"/>
+        <w:rPr>
+          <w:rFonts w:ascii="Times New Roman" w:hAnsi="Times New Roman" w:cs="Times New Roman"/>
+        </w:rPr>
+      </w:pPr>
+      <w:r>
+        <w:rPr>
+          <w:rFonts w:ascii="Times New Roman" w:hAnsi="Times New Roman" w:cs="Times New Roman"/>
+        </w:rPr>
+        <w:t xml:space="preserve">            valor_nuevo = campos_relevantes_concatenados_del_registro_nuevo</w:t>
+      </w:r>
     </w:p>
     <w:p>
       <w:pPr>
@@ -1347,21 +775,7 @@
         <w:rPr>
           <w:rFonts w:ascii="Times New Roman" w:hAnsi="Times New Roman" w:cs="Times New Roman"/>
         </w:rPr>
-        <w:t xml:space="preserve">    CUANDO </w:t>
-      </w:r>
-      <w:proofErr w:type="spellStart"/>
-      <w:r>
-        <w:rPr>
-          <w:rFonts w:ascii="Times New Roman" w:hAnsi="Times New Roman" w:cs="Times New Roman"/>
-        </w:rPr>
-        <w:t>se_elimina_registro</w:t>
-      </w:r>
-      <w:proofErr w:type="spellEnd"/>
-      <w:r>
-        <w:rPr>
-          <w:rFonts w:ascii="Times New Roman" w:hAnsi="Times New Roman" w:cs="Times New Roman"/>
-        </w:rPr>
-        <w:t xml:space="preserve"> EN tabla ENTONCES:</w:t>
+        <w:t xml:space="preserve">    CUANDO se_elimina_registro EN tabla ENTONCES:</w:t>
       </w:r>
     </w:p>
     <w:p>
@@ -1389,21 +803,21 @@
         <w:rPr>
           <w:rFonts w:ascii="Times New Roman" w:hAnsi="Times New Roman" w:cs="Times New Roman"/>
         </w:rPr>
-        <w:t xml:space="preserve">            </w:t>
-      </w:r>
-      <w:proofErr w:type="spellStart"/>
-      <w:r>
-        <w:rPr>
-          <w:rFonts w:ascii="Times New Roman" w:hAnsi="Times New Roman" w:cs="Times New Roman"/>
-        </w:rPr>
-        <w:t>accion_evento</w:t>
-      </w:r>
-      <w:proofErr w:type="spellEnd"/>
-      <w:r>
-        <w:rPr>
-          <w:rFonts w:ascii="Times New Roman" w:hAnsi="Times New Roman" w:cs="Times New Roman"/>
-        </w:rPr>
-        <w:t xml:space="preserve"> = 'DELETE'</w:t>
+        <w:t xml:space="preserve">            accion_evento = 'DELETE'</w:t>
+      </w:r>
+    </w:p>
+    <w:p>
+      <w:pPr>
+        <w:spacing w:line="240" w:lineRule="auto"/>
+        <w:rPr>
+          <w:rFonts w:ascii="Times New Roman" w:hAnsi="Times New Roman" w:cs="Times New Roman"/>
+        </w:rPr>
+      </w:pPr>
+      <w:r>
+        <w:rPr>
+          <w:rFonts w:ascii="Times New Roman" w:hAnsi="Times New Roman" w:cs="Times New Roman"/>
+        </w:rPr>
+        <w:t xml:space="preserve">            entidad_evento = nombre_de_la_tabla</w:t>
       </w:r>
     </w:p>
     <w:p>
@@ -1418,263 +832,77 @@
           <w:rFonts w:ascii="Times New Roman" w:hAnsi="Times New Roman" w:cs="Times New Roman"/>
         </w:rPr>
         <w:lastRenderedPageBreak/>
-        <w:t xml:space="preserve">            </w:t>
-      </w:r>
-      <w:proofErr w:type="spellStart"/>
-      <w:r>
-        <w:rPr>
-          <w:rFonts w:ascii="Times New Roman" w:hAnsi="Times New Roman" w:cs="Times New Roman"/>
-        </w:rPr>
-        <w:t>entidad_evento</w:t>
-      </w:r>
-      <w:proofErr w:type="spellEnd"/>
-      <w:r>
-        <w:rPr>
-          <w:rFonts w:ascii="Times New Roman" w:hAnsi="Times New Roman" w:cs="Times New Roman"/>
-        </w:rPr>
-        <w:t xml:space="preserve"> = </w:t>
-      </w:r>
-      <w:proofErr w:type="spellStart"/>
-      <w:r>
-        <w:rPr>
-          <w:rFonts w:ascii="Times New Roman" w:hAnsi="Times New Roman" w:cs="Times New Roman"/>
-        </w:rPr>
-        <w:t>nombre_de_la_tabla</w:t>
-      </w:r>
-      <w:proofErr w:type="spellEnd"/>
-    </w:p>
-    <w:p>
-      <w:pPr>
-        <w:spacing w:line="240" w:lineRule="auto"/>
-        <w:rPr>
-          <w:rFonts w:ascii="Times New Roman" w:hAnsi="Times New Roman" w:cs="Times New Roman"/>
-        </w:rPr>
-      </w:pPr>
-      <w:r>
-        <w:rPr>
-          <w:rFonts w:ascii="Times New Roman" w:hAnsi="Times New Roman" w:cs="Times New Roman"/>
-        </w:rPr>
-        <w:t xml:space="preserve">            </w:t>
-      </w:r>
-      <w:proofErr w:type="spellStart"/>
-      <w:r>
-        <w:rPr>
-          <w:rFonts w:ascii="Times New Roman" w:hAnsi="Times New Roman" w:cs="Times New Roman"/>
-        </w:rPr>
-        <w:t>fecha_evento</w:t>
-      </w:r>
-      <w:proofErr w:type="spellEnd"/>
-      <w:r>
-        <w:rPr>
-          <w:rFonts w:ascii="Times New Roman" w:hAnsi="Times New Roman" w:cs="Times New Roman"/>
-        </w:rPr>
-        <w:t xml:space="preserve"> = </w:t>
-      </w:r>
-      <w:proofErr w:type="spellStart"/>
-      <w:r>
-        <w:rPr>
-          <w:rFonts w:ascii="Times New Roman" w:hAnsi="Times New Roman" w:cs="Times New Roman"/>
-        </w:rPr>
-        <w:t>fecha_y_hora_actual</w:t>
-      </w:r>
-      <w:proofErr w:type="spellEnd"/>
-    </w:p>
-    <w:p>
-      <w:pPr>
-        <w:spacing w:line="240" w:lineRule="auto"/>
-        <w:rPr>
-          <w:rFonts w:ascii="Times New Roman" w:hAnsi="Times New Roman" w:cs="Times New Roman"/>
-        </w:rPr>
-      </w:pPr>
-      <w:r>
-        <w:rPr>
-          <w:rFonts w:ascii="Times New Roman" w:hAnsi="Times New Roman" w:cs="Times New Roman"/>
-        </w:rPr>
-        <w:t xml:space="preserve">            </w:t>
-      </w:r>
-      <w:proofErr w:type="spellStart"/>
-      <w:r>
-        <w:rPr>
-          <w:rFonts w:ascii="Times New Roman" w:hAnsi="Times New Roman" w:cs="Times New Roman"/>
-        </w:rPr>
-        <w:t>descripcion_evento</w:t>
-      </w:r>
-      <w:proofErr w:type="spellEnd"/>
-      <w:r>
-        <w:rPr>
-          <w:rFonts w:ascii="Times New Roman" w:hAnsi="Times New Roman" w:cs="Times New Roman"/>
-        </w:rPr>
-        <w:t xml:space="preserve"> = '[Entidad] eliminado [identificador]'</w:t>
-      </w:r>
-    </w:p>
-    <w:p>
-      <w:pPr>
-        <w:spacing w:line="240" w:lineRule="auto"/>
-        <w:rPr>
-          <w:rFonts w:ascii="Times New Roman" w:hAnsi="Times New Roman" w:cs="Times New Roman"/>
-        </w:rPr>
-      </w:pPr>
-      <w:r>
-        <w:rPr>
-          <w:rFonts w:ascii="Times New Roman" w:hAnsi="Times New Roman" w:cs="Times New Roman"/>
-        </w:rPr>
-        <w:t xml:space="preserve">            </w:t>
-      </w:r>
-      <w:proofErr w:type="spellStart"/>
-      <w:r>
-        <w:rPr>
-          <w:rFonts w:ascii="Times New Roman" w:hAnsi="Times New Roman" w:cs="Times New Roman"/>
-        </w:rPr>
-        <w:t>id_usuario</w:t>
-      </w:r>
-      <w:proofErr w:type="spellEnd"/>
-      <w:r>
-        <w:rPr>
-          <w:rFonts w:ascii="Times New Roman" w:hAnsi="Times New Roman" w:cs="Times New Roman"/>
-        </w:rPr>
-        <w:t xml:space="preserve"> = </w:t>
-      </w:r>
-      <w:proofErr w:type="spellStart"/>
-      <w:r>
-        <w:rPr>
-          <w:rFonts w:ascii="Times New Roman" w:hAnsi="Times New Roman" w:cs="Times New Roman"/>
-        </w:rPr>
-        <w:t>usuario_actual</w:t>
-      </w:r>
-      <w:proofErr w:type="spellEnd"/>
-      <w:r>
-        <w:rPr>
-          <w:rFonts w:ascii="Times New Roman" w:hAnsi="Times New Roman" w:cs="Times New Roman"/>
-        </w:rPr>
-        <w:t xml:space="preserve"> O </w:t>
-      </w:r>
-      <w:proofErr w:type="spellStart"/>
-      <w:r>
-        <w:rPr>
-          <w:rFonts w:ascii="Times New Roman" w:hAnsi="Times New Roman" w:cs="Times New Roman"/>
-        </w:rPr>
-        <w:t>usuario_por_</w:t>
-      </w:r>
-      <w:proofErr w:type="gramStart"/>
-      <w:r>
-        <w:rPr>
-          <w:rFonts w:ascii="Times New Roman" w:hAnsi="Times New Roman" w:cs="Times New Roman"/>
-        </w:rPr>
-        <w:t>defecto</w:t>
-      </w:r>
-      <w:proofErr w:type="spellEnd"/>
-      <w:r>
-        <w:rPr>
-          <w:rFonts w:ascii="Times New Roman" w:hAnsi="Times New Roman" w:cs="Times New Roman"/>
-        </w:rPr>
-        <w:t>(</w:t>
-      </w:r>
-      <w:proofErr w:type="gramEnd"/>
-      <w:r>
-        <w:rPr>
-          <w:rFonts w:ascii="Times New Roman" w:hAnsi="Times New Roman" w:cs="Times New Roman"/>
-        </w:rPr>
-        <w:t>1)</w:t>
-      </w:r>
-    </w:p>
-    <w:p>
-      <w:pPr>
-        <w:spacing w:line="240" w:lineRule="auto"/>
-        <w:rPr>
-          <w:rFonts w:ascii="Times New Roman" w:hAnsi="Times New Roman" w:cs="Times New Roman"/>
-        </w:rPr>
-      </w:pPr>
-      <w:r>
-        <w:rPr>
-          <w:rFonts w:ascii="Times New Roman" w:hAnsi="Times New Roman" w:cs="Times New Roman"/>
-        </w:rPr>
-        <w:t xml:space="preserve">            </w:t>
-      </w:r>
-      <w:proofErr w:type="spellStart"/>
-      <w:r>
-        <w:rPr>
-          <w:rFonts w:ascii="Times New Roman" w:hAnsi="Times New Roman" w:cs="Times New Roman"/>
-        </w:rPr>
-        <w:t>registro_id</w:t>
-      </w:r>
-      <w:proofErr w:type="spellEnd"/>
-      <w:r>
-        <w:rPr>
-          <w:rFonts w:ascii="Times New Roman" w:hAnsi="Times New Roman" w:cs="Times New Roman"/>
-        </w:rPr>
-        <w:t xml:space="preserve"> = </w:t>
-      </w:r>
-      <w:proofErr w:type="spellStart"/>
-      <w:r>
-        <w:rPr>
-          <w:rFonts w:ascii="Times New Roman" w:hAnsi="Times New Roman" w:cs="Times New Roman"/>
-        </w:rPr>
-        <w:t>ID_del_registro_eliminado</w:t>
-      </w:r>
-      <w:proofErr w:type="spellEnd"/>
-    </w:p>
-    <w:p>
-      <w:pPr>
-        <w:spacing w:line="240" w:lineRule="auto"/>
-        <w:rPr>
-          <w:rFonts w:ascii="Times New Roman" w:hAnsi="Times New Roman" w:cs="Times New Roman"/>
-        </w:rPr>
-      </w:pPr>
-      <w:r>
-        <w:rPr>
-          <w:rFonts w:ascii="Times New Roman" w:hAnsi="Times New Roman" w:cs="Times New Roman"/>
-        </w:rPr>
-        <w:t xml:space="preserve">            </w:t>
-      </w:r>
-      <w:proofErr w:type="spellStart"/>
-      <w:r>
-        <w:rPr>
-          <w:rFonts w:ascii="Times New Roman" w:hAnsi="Times New Roman" w:cs="Times New Roman"/>
-        </w:rPr>
-        <w:t>valor_anterior</w:t>
-      </w:r>
-      <w:proofErr w:type="spellEnd"/>
-      <w:r>
-        <w:rPr>
-          <w:rFonts w:ascii="Times New Roman" w:hAnsi="Times New Roman" w:cs="Times New Roman"/>
-        </w:rPr>
-        <w:t xml:space="preserve"> = </w:t>
-      </w:r>
-      <w:proofErr w:type="spellStart"/>
-      <w:r>
-        <w:rPr>
-          <w:rFonts w:ascii="Times New Roman" w:hAnsi="Times New Roman" w:cs="Times New Roman"/>
-        </w:rPr>
-        <w:t>campos_relevantes_concatenados_del_registro_eliminado</w:t>
-      </w:r>
-      <w:proofErr w:type="spellEnd"/>
-    </w:p>
-    <w:p>
-      <w:pPr>
-        <w:spacing w:line="240" w:lineRule="auto"/>
-        <w:rPr>
-          <w:rFonts w:ascii="Times New Roman" w:hAnsi="Times New Roman" w:cs="Times New Roman"/>
-        </w:rPr>
-      </w:pPr>
-      <w:r>
-        <w:rPr>
-          <w:rFonts w:ascii="Times New Roman" w:hAnsi="Times New Roman" w:cs="Times New Roman"/>
-        </w:rPr>
-        <w:t xml:space="preserve">            </w:t>
-      </w:r>
-      <w:proofErr w:type="spellStart"/>
-      <w:r>
-        <w:rPr>
-          <w:rFonts w:ascii="Times New Roman" w:hAnsi="Times New Roman" w:cs="Times New Roman"/>
-        </w:rPr>
-        <w:t>valor_nuevo</w:t>
-      </w:r>
-      <w:proofErr w:type="spellEnd"/>
-      <w:r>
-        <w:rPr>
-          <w:rFonts w:ascii="Times New Roman" w:hAnsi="Times New Roman" w:cs="Times New Roman"/>
-        </w:rPr>
-        <w:t xml:space="preserve"> = NULL</w:t>
+        <w:t xml:space="preserve">            fecha_evento = fecha_y_hora_actual</w:t>
+      </w:r>
+    </w:p>
+    <w:p>
+      <w:pPr>
+        <w:spacing w:line="240" w:lineRule="auto"/>
+        <w:rPr>
+          <w:rFonts w:ascii="Times New Roman" w:hAnsi="Times New Roman" w:cs="Times New Roman"/>
+        </w:rPr>
+      </w:pPr>
+      <w:r>
+        <w:rPr>
+          <w:rFonts w:ascii="Times New Roman" w:hAnsi="Times New Roman" w:cs="Times New Roman"/>
+        </w:rPr>
+        <w:t xml:space="preserve">            descripcion_evento = '[Entidad] eliminado [identificador]'</w:t>
+      </w:r>
+    </w:p>
+    <w:p>
+      <w:pPr>
+        <w:spacing w:line="240" w:lineRule="auto"/>
+        <w:rPr>
+          <w:rFonts w:ascii="Times New Roman" w:hAnsi="Times New Roman" w:cs="Times New Roman"/>
+        </w:rPr>
+      </w:pPr>
+      <w:r>
+        <w:rPr>
+          <w:rFonts w:ascii="Times New Roman" w:hAnsi="Times New Roman" w:cs="Times New Roman"/>
+        </w:rPr>
+        <w:t xml:space="preserve">            id_usuario = usuario_actual O usuario_por_defecto(1)</w:t>
+      </w:r>
+    </w:p>
+    <w:p>
+      <w:pPr>
+        <w:spacing w:line="240" w:lineRule="auto"/>
+        <w:rPr>
+          <w:rFonts w:ascii="Times New Roman" w:hAnsi="Times New Roman" w:cs="Times New Roman"/>
+        </w:rPr>
+      </w:pPr>
+      <w:r>
+        <w:rPr>
+          <w:rFonts w:ascii="Times New Roman" w:hAnsi="Times New Roman" w:cs="Times New Roman"/>
+        </w:rPr>
+        <w:t xml:space="preserve">            registro_id = ID_del_registro_eliminado</w:t>
+      </w:r>
+    </w:p>
+    <w:p>
+      <w:pPr>
+        <w:spacing w:line="240" w:lineRule="auto"/>
+        <w:rPr>
+          <w:rFonts w:ascii="Times New Roman" w:hAnsi="Times New Roman" w:cs="Times New Roman"/>
+        </w:rPr>
+      </w:pPr>
+      <w:r>
+        <w:rPr>
+          <w:rFonts w:ascii="Times New Roman" w:hAnsi="Times New Roman" w:cs="Times New Roman"/>
+        </w:rPr>
+        <w:t xml:space="preserve">            valor_anterior = campos_relevantes_concatenados_del_registro_eliminado</w:t>
+      </w:r>
+    </w:p>
+    <w:p>
+      <w:pPr>
+        <w:spacing w:line="240" w:lineRule="auto"/>
+        <w:rPr>
+          <w:rFonts w:ascii="Times New Roman" w:hAnsi="Times New Roman" w:cs="Times New Roman"/>
+        </w:rPr>
+      </w:pPr>
+      <w:r>
+        <w:rPr>
+          <w:rFonts w:ascii="Times New Roman" w:hAnsi="Times New Roman" w:cs="Times New Roman"/>
+        </w:rPr>
+        <w:t xml:space="preserve">            valor_nuevo = NULL</w:t>
       </w:r>
     </w:p>
     <w:p>
@@ -1748,35 +976,7 @@
         <w:rPr>
           <w:rFonts w:ascii="Times New Roman" w:hAnsi="Times New Roman" w:cs="Times New Roman"/>
         </w:rPr>
-        <w:t xml:space="preserve">FUNCIÓN </w:t>
-      </w:r>
-      <w:proofErr w:type="spellStart"/>
-      <w:r>
-        <w:rPr>
-          <w:rFonts w:ascii="Times New Roman" w:hAnsi="Times New Roman" w:cs="Times New Roman"/>
-        </w:rPr>
-        <w:t>obtener_usuario_</w:t>
-      </w:r>
-      <w:proofErr w:type="gramStart"/>
-      <w:r>
-        <w:rPr>
-          <w:rFonts w:ascii="Times New Roman" w:hAnsi="Times New Roman" w:cs="Times New Roman"/>
-        </w:rPr>
-        <w:t>actual</w:t>
-      </w:r>
-      <w:proofErr w:type="spellEnd"/>
-      <w:r>
-        <w:rPr>
-          <w:rFonts w:ascii="Times New Roman" w:hAnsi="Times New Roman" w:cs="Times New Roman"/>
-        </w:rPr>
-        <w:t>(</w:t>
-      </w:r>
-      <w:proofErr w:type="gramEnd"/>
-      <w:r>
-        <w:rPr>
-          <w:rFonts w:ascii="Times New Roman" w:hAnsi="Times New Roman" w:cs="Times New Roman"/>
-        </w:rPr>
-        <w:t>):</w:t>
+        <w:t>FUNCIÓN obtener_usuario_actual():</w:t>
       </w:r>
     </w:p>
     <w:p>
@@ -1832,21 +1032,7 @@
         <w:rPr>
           <w:rFonts w:ascii="Times New Roman" w:hAnsi="Times New Roman" w:cs="Times New Roman"/>
         </w:rPr>
-        <w:t xml:space="preserve">        RETORNAR </w:t>
-      </w:r>
-      <w:proofErr w:type="gramStart"/>
-      <w:r>
-        <w:rPr>
-          <w:rFonts w:ascii="Times New Roman" w:hAnsi="Times New Roman" w:cs="Times New Roman"/>
-        </w:rPr>
-        <w:t>1  /</w:t>
-      </w:r>
-      <w:proofErr w:type="gramEnd"/>
-      <w:r>
-        <w:rPr>
-          <w:rFonts w:ascii="Times New Roman" w:hAnsi="Times New Roman" w:cs="Times New Roman"/>
-        </w:rPr>
-        <w:t>/ Usuario por defecto</w:t>
+        <w:t xml:space="preserve">        RETORNAR 1  // Usuario por defecto</w:t>
       </w:r>
     </w:p>
     <w:p>
@@ -1888,77 +1074,35 @@
         <w:rPr>
           <w:rFonts w:ascii="Times New Roman" w:hAnsi="Times New Roman" w:cs="Times New Roman"/>
         </w:rPr>
-        <w:t xml:space="preserve">FUNCIÓN </w:t>
-      </w:r>
-      <w:proofErr w:type="spellStart"/>
-      <w:r>
-        <w:rPr>
-          <w:rFonts w:ascii="Times New Roman" w:hAnsi="Times New Roman" w:cs="Times New Roman"/>
-        </w:rPr>
-        <w:t>concatenar_campos_relevantes</w:t>
-      </w:r>
-      <w:proofErr w:type="spellEnd"/>
-      <w:r>
-        <w:rPr>
-          <w:rFonts w:ascii="Times New Roman" w:hAnsi="Times New Roman" w:cs="Times New Roman"/>
-        </w:rPr>
-        <w:t>(registro):</w:t>
-      </w:r>
-    </w:p>
-    <w:p>
-      <w:pPr>
-        <w:spacing w:line="240" w:lineRule="auto"/>
-        <w:rPr>
-          <w:rFonts w:ascii="Times New Roman" w:hAnsi="Times New Roman" w:cs="Times New Roman"/>
-        </w:rPr>
-      </w:pPr>
-      <w:r>
-        <w:rPr>
-          <w:rFonts w:ascii="Times New Roman" w:hAnsi="Times New Roman" w:cs="Times New Roman"/>
-        </w:rPr>
-        <w:t xml:space="preserve">    </w:t>
-      </w:r>
-      <w:proofErr w:type="spellStart"/>
-      <w:r>
-        <w:rPr>
-          <w:rFonts w:ascii="Times New Roman" w:hAnsi="Times New Roman" w:cs="Times New Roman"/>
-        </w:rPr>
-        <w:t>cadena_resultado</w:t>
-      </w:r>
-      <w:proofErr w:type="spellEnd"/>
-      <w:r>
-        <w:rPr>
-          <w:rFonts w:ascii="Times New Roman" w:hAnsi="Times New Roman" w:cs="Times New Roman"/>
-        </w:rPr>
-        <w:t xml:space="preserve"> = ""</w:t>
-      </w:r>
-    </w:p>
-    <w:p>
-      <w:pPr>
-        <w:spacing w:line="240" w:lineRule="auto"/>
-        <w:rPr>
-          <w:rFonts w:ascii="Times New Roman" w:hAnsi="Times New Roman" w:cs="Times New Roman"/>
-        </w:rPr>
-      </w:pPr>
-      <w:r>
-        <w:rPr>
-          <w:rFonts w:ascii="Times New Roman" w:hAnsi="Times New Roman" w:cs="Times New Roman"/>
-        </w:rPr>
-        <w:t xml:space="preserve">    PARA CADA </w:t>
-      </w:r>
-      <w:proofErr w:type="spellStart"/>
-      <w:r>
-        <w:rPr>
-          <w:rFonts w:ascii="Times New Roman" w:hAnsi="Times New Roman" w:cs="Times New Roman"/>
-        </w:rPr>
-        <w:t>campo_importante</w:t>
-      </w:r>
-      <w:proofErr w:type="spellEnd"/>
-      <w:r>
-        <w:rPr>
-          <w:rFonts w:ascii="Times New Roman" w:hAnsi="Times New Roman" w:cs="Times New Roman"/>
-        </w:rPr>
-        <w:t xml:space="preserve"> EN registro:</w:t>
+        <w:t>FUNCIÓN concatenar_campos_relevantes(registro):</w:t>
+      </w:r>
+    </w:p>
+    <w:p>
+      <w:pPr>
+        <w:spacing w:line="240" w:lineRule="auto"/>
+        <w:rPr>
+          <w:rFonts w:ascii="Times New Roman" w:hAnsi="Times New Roman" w:cs="Times New Roman"/>
+        </w:rPr>
+      </w:pPr>
+      <w:r>
+        <w:rPr>
+          <w:rFonts w:ascii="Times New Roman" w:hAnsi="Times New Roman" w:cs="Times New Roman"/>
+        </w:rPr>
+        <w:t xml:space="preserve">    cadena_resultado = ""</w:t>
+      </w:r>
+    </w:p>
+    <w:p>
+      <w:pPr>
+        <w:spacing w:line="240" w:lineRule="auto"/>
+        <w:rPr>
+          <w:rFonts w:ascii="Times New Roman" w:hAnsi="Times New Roman" w:cs="Times New Roman"/>
+        </w:rPr>
+      </w:pPr>
+      <w:r>
+        <w:rPr>
+          <w:rFonts w:ascii="Times New Roman" w:hAnsi="Times New Roman" w:cs="Times New Roman"/>
+        </w:rPr>
+        <w:t xml:space="preserve">    PARA CADA campo_importante EN registro:</w:t>
       </w:r>
     </w:p>
     <w:p>
@@ -1986,44 +1130,8 @@
         <w:rPr>
           <w:rFonts w:ascii="Times New Roman" w:hAnsi="Times New Roman" w:cs="Times New Roman"/>
         </w:rPr>
-        <w:t xml:space="preserve">            </w:t>
-      </w:r>
-      <w:proofErr w:type="spellStart"/>
-      <w:r>
-        <w:rPr>
-          <w:rFonts w:ascii="Times New Roman" w:hAnsi="Times New Roman" w:cs="Times New Roman"/>
-        </w:rPr>
-        <w:t>cadena_resultado</w:t>
-      </w:r>
-      <w:proofErr w:type="spellEnd"/>
-      <w:r>
-        <w:rPr>
-          <w:rFonts w:ascii="Times New Roman" w:hAnsi="Times New Roman" w:cs="Times New Roman"/>
-        </w:rPr>
-        <w:t xml:space="preserve"> += </w:t>
-      </w:r>
-      <w:proofErr w:type="spellStart"/>
-      <w:r>
-        <w:rPr>
-          <w:rFonts w:ascii="Times New Roman" w:hAnsi="Times New Roman" w:cs="Times New Roman"/>
-        </w:rPr>
-        <w:t>nombre_campo</w:t>
-      </w:r>
-      <w:proofErr w:type="spellEnd"/>
-      <w:r>
-        <w:rPr>
-          <w:rFonts w:ascii="Times New Roman" w:hAnsi="Times New Roman" w:cs="Times New Roman"/>
-        </w:rPr>
-        <w:t xml:space="preserve"> + ": " + </w:t>
-      </w:r>
-      <w:proofErr w:type="spellStart"/>
-      <w:r>
-        <w:rPr>
-          <w:rFonts w:ascii="Times New Roman" w:hAnsi="Times New Roman" w:cs="Times New Roman"/>
-        </w:rPr>
-        <w:t>valor_campo</w:t>
-      </w:r>
-      <w:proofErr w:type="spellEnd"/>
+        <w:t xml:space="preserve">            cadena_resultado += nombre_campo + ": " + valor_campo</w:t>
+      </w:r>
     </w:p>
     <w:p>
       <w:pPr>
@@ -2050,35 +1158,7 @@
         <w:rPr>
           <w:rFonts w:ascii="Times New Roman" w:hAnsi="Times New Roman" w:cs="Times New Roman"/>
         </w:rPr>
-        <w:t xml:space="preserve">            </w:t>
-      </w:r>
-      <w:proofErr w:type="spellStart"/>
-      <w:r>
-        <w:rPr>
-          <w:rFonts w:ascii="Times New Roman" w:hAnsi="Times New Roman" w:cs="Times New Roman"/>
-        </w:rPr>
-        <w:t>cadena_resultado</w:t>
-      </w:r>
-      <w:proofErr w:type="spellEnd"/>
-      <w:r>
-        <w:rPr>
-          <w:rFonts w:ascii="Times New Roman" w:hAnsi="Times New Roman" w:cs="Times New Roman"/>
-        </w:rPr>
-        <w:t xml:space="preserve"> += </w:t>
-      </w:r>
-      <w:proofErr w:type="spellStart"/>
-      <w:r>
-        <w:rPr>
-          <w:rFonts w:ascii="Times New Roman" w:hAnsi="Times New Roman" w:cs="Times New Roman"/>
-        </w:rPr>
-        <w:t>nombre_campo</w:t>
-      </w:r>
-      <w:proofErr w:type="spellEnd"/>
-      <w:r>
-        <w:rPr>
-          <w:rFonts w:ascii="Times New Roman" w:hAnsi="Times New Roman" w:cs="Times New Roman"/>
-        </w:rPr>
-        <w:t xml:space="preserve"> + ": NULL"</w:t>
+        <w:t xml:space="preserve">            cadena_resultado += nombre_campo + ": NULL"</w:t>
       </w:r>
     </w:p>
     <w:p>
@@ -2106,49 +1186,21 @@
         <w:rPr>
           <w:rFonts w:ascii="Times New Roman" w:hAnsi="Times New Roman" w:cs="Times New Roman"/>
         </w:rPr>
-        <w:t xml:space="preserve">        SI </w:t>
-      </w:r>
-      <w:proofErr w:type="spellStart"/>
-      <w:r>
-        <w:rPr>
-          <w:rFonts w:ascii="Times New Roman" w:hAnsi="Times New Roman" w:cs="Times New Roman"/>
-        </w:rPr>
-        <w:t>no_es_ultimo_campo</w:t>
-      </w:r>
-      <w:proofErr w:type="spellEnd"/>
-      <w:r>
-        <w:rPr>
-          <w:rFonts w:ascii="Times New Roman" w:hAnsi="Times New Roman" w:cs="Times New Roman"/>
-        </w:rPr>
-        <w:t xml:space="preserve"> ENTONCES:</w:t>
-      </w:r>
-    </w:p>
-    <w:p>
-      <w:pPr>
-        <w:spacing w:line="240" w:lineRule="auto"/>
-        <w:rPr>
-          <w:rFonts w:ascii="Times New Roman" w:hAnsi="Times New Roman" w:cs="Times New Roman"/>
-        </w:rPr>
-      </w:pPr>
-      <w:r>
-        <w:rPr>
-          <w:rFonts w:ascii="Times New Roman" w:hAnsi="Times New Roman" w:cs="Times New Roman"/>
-        </w:rPr>
-        <w:t xml:space="preserve">            </w:t>
-      </w:r>
-      <w:proofErr w:type="spellStart"/>
-      <w:r>
-        <w:rPr>
-          <w:rFonts w:ascii="Times New Roman" w:hAnsi="Times New Roman" w:cs="Times New Roman"/>
-        </w:rPr>
-        <w:t>cadena_resultado</w:t>
-      </w:r>
-      <w:proofErr w:type="spellEnd"/>
-      <w:r>
-        <w:rPr>
-          <w:rFonts w:ascii="Times New Roman" w:hAnsi="Times New Roman" w:cs="Times New Roman"/>
-        </w:rPr>
-        <w:t xml:space="preserve"> += " | "</w:t>
+        <w:t xml:space="preserve">        SI no_es_ultimo_campo ENTONCES:</w:t>
+      </w:r>
+    </w:p>
+    <w:p>
+      <w:pPr>
+        <w:spacing w:line="240" w:lineRule="auto"/>
+        <w:rPr>
+          <w:rFonts w:ascii="Times New Roman" w:hAnsi="Times New Roman" w:cs="Times New Roman"/>
+        </w:rPr>
+      </w:pPr>
+      <w:r>
+        <w:rPr>
+          <w:rFonts w:ascii="Times New Roman" w:hAnsi="Times New Roman" w:cs="Times New Roman"/>
+        </w:rPr>
+        <w:t xml:space="preserve">            cadena_resultado += " | "</w:t>
       </w:r>
     </w:p>
     <w:p>
@@ -2190,16 +1242,8 @@
         <w:rPr>
           <w:rFonts w:ascii="Times New Roman" w:hAnsi="Times New Roman" w:cs="Times New Roman"/>
         </w:rPr>
-        <w:t xml:space="preserve">    RETORNAR </w:t>
-      </w:r>
-      <w:proofErr w:type="spellStart"/>
-      <w:r>
-        <w:rPr>
-          <w:rFonts w:ascii="Times New Roman" w:hAnsi="Times New Roman" w:cs="Times New Roman"/>
-        </w:rPr>
-        <w:t>cadena_resultado</w:t>
-      </w:r>
-      <w:proofErr w:type="spellEnd"/>
+        <w:t xml:space="preserve">    RETORNAR cadena_resultado</w:t>
+      </w:r>
     </w:p>
     <w:p>
       <w:pPr>
@@ -2243,71 +1287,21 @@
           <w:rFonts w:ascii="Times New Roman" w:hAnsi="Times New Roman" w:cs="Times New Roman"/>
         </w:rPr>
         <w:lastRenderedPageBreak/>
-        <w:t xml:space="preserve">FUNCIÓN </w:t>
-      </w:r>
-      <w:proofErr w:type="spellStart"/>
-      <w:r>
-        <w:rPr>
-          <w:rFonts w:ascii="Times New Roman" w:hAnsi="Times New Roman" w:cs="Times New Roman"/>
-        </w:rPr>
-        <w:t>generar_</w:t>
-      </w:r>
-      <w:proofErr w:type="gramStart"/>
-      <w:r>
-        <w:rPr>
-          <w:rFonts w:ascii="Times New Roman" w:hAnsi="Times New Roman" w:cs="Times New Roman"/>
-        </w:rPr>
-        <w:t>descripcion</w:t>
-      </w:r>
-      <w:proofErr w:type="spellEnd"/>
-      <w:r>
-        <w:rPr>
-          <w:rFonts w:ascii="Times New Roman" w:hAnsi="Times New Roman" w:cs="Times New Roman"/>
-        </w:rPr>
-        <w:t>(</w:t>
-      </w:r>
-      <w:proofErr w:type="spellStart"/>
-      <w:proofErr w:type="gramEnd"/>
-      <w:r>
-        <w:rPr>
-          <w:rFonts w:ascii="Times New Roman" w:hAnsi="Times New Roman" w:cs="Times New Roman"/>
-        </w:rPr>
-        <w:t>accion</w:t>
-      </w:r>
-      <w:proofErr w:type="spellEnd"/>
-      <w:r>
-        <w:rPr>
-          <w:rFonts w:ascii="Times New Roman" w:hAnsi="Times New Roman" w:cs="Times New Roman"/>
-        </w:rPr>
-        <w:t>, entidad, identificador):</w:t>
-      </w:r>
-    </w:p>
-    <w:p>
-      <w:pPr>
-        <w:spacing w:line="240" w:lineRule="auto"/>
-        <w:rPr>
-          <w:rFonts w:ascii="Times New Roman" w:hAnsi="Times New Roman" w:cs="Times New Roman"/>
-        </w:rPr>
-      </w:pPr>
-      <w:r>
-        <w:rPr>
-          <w:rFonts w:ascii="Times New Roman" w:hAnsi="Times New Roman" w:cs="Times New Roman"/>
-        </w:rPr>
-        <w:t xml:space="preserve">    SEGÚN </w:t>
-      </w:r>
-      <w:proofErr w:type="spellStart"/>
-      <w:r>
-        <w:rPr>
-          <w:rFonts w:ascii="Times New Roman" w:hAnsi="Times New Roman" w:cs="Times New Roman"/>
-        </w:rPr>
-        <w:t>accion</w:t>
-      </w:r>
-      <w:proofErr w:type="spellEnd"/>
-      <w:r>
-        <w:rPr>
-          <w:rFonts w:ascii="Times New Roman" w:hAnsi="Times New Roman" w:cs="Times New Roman"/>
-        </w:rPr>
-        <w:t>:</w:t>
+        <w:t>FUNCIÓN generar_descripcion(accion, entidad, identificador):</w:t>
+      </w:r>
+    </w:p>
+    <w:p>
+      <w:pPr>
+        <w:spacing w:line="240" w:lineRule="auto"/>
+        <w:rPr>
+          <w:rFonts w:ascii="Times New Roman" w:hAnsi="Times New Roman" w:cs="Times New Roman"/>
+        </w:rPr>
+      </w:pPr>
+      <w:r>
+        <w:rPr>
+          <w:rFonts w:ascii="Times New Roman" w:hAnsi="Times New Roman" w:cs="Times New Roman"/>
+        </w:rPr>
+        <w:t xml:space="preserve">    SEGÚN accion:</w:t>
       </w:r>
     </w:p>
     <w:p>
@@ -2467,229 +1461,91 @@
         <w:rPr>
           <w:rFonts w:ascii="Times New Roman" w:hAnsi="Times New Roman" w:cs="Times New Roman"/>
         </w:rPr>
-        <w:t xml:space="preserve">    </w:t>
-      </w:r>
-      <w:proofErr w:type="spellStart"/>
-      <w:r>
-        <w:rPr>
-          <w:rFonts w:ascii="Times New Roman" w:hAnsi="Times New Roman" w:cs="Times New Roman"/>
-        </w:rPr>
-        <w:t>accion_evento</w:t>
-      </w:r>
-      <w:proofErr w:type="spellEnd"/>
-      <w:r>
-        <w:rPr>
-          <w:rFonts w:ascii="Times New Roman" w:hAnsi="Times New Roman" w:cs="Times New Roman"/>
-        </w:rPr>
-        <w:t>: ['INSERT', 'UPDATE', 'DELETE']</w:t>
-      </w:r>
-    </w:p>
-    <w:p>
-      <w:pPr>
-        <w:spacing w:line="240" w:lineRule="auto"/>
-        <w:rPr>
-          <w:rFonts w:ascii="Times New Roman" w:hAnsi="Times New Roman" w:cs="Times New Roman"/>
-        </w:rPr>
-      </w:pPr>
-      <w:r>
-        <w:rPr>
-          <w:rFonts w:ascii="Times New Roman" w:hAnsi="Times New Roman" w:cs="Times New Roman"/>
-        </w:rPr>
-        <w:t xml:space="preserve">    </w:t>
-      </w:r>
-      <w:proofErr w:type="spellStart"/>
-      <w:r>
-        <w:rPr>
-          <w:rFonts w:ascii="Times New Roman" w:hAnsi="Times New Roman" w:cs="Times New Roman"/>
-        </w:rPr>
-        <w:t>entidad_evento</w:t>
-      </w:r>
-      <w:proofErr w:type="spellEnd"/>
-      <w:r>
-        <w:rPr>
-          <w:rFonts w:ascii="Times New Roman" w:hAnsi="Times New Roman" w:cs="Times New Roman"/>
-        </w:rPr>
-        <w:t xml:space="preserve">: </w:t>
-      </w:r>
-      <w:proofErr w:type="spellStart"/>
-      <w:r>
-        <w:rPr>
-          <w:rFonts w:ascii="Times New Roman" w:hAnsi="Times New Roman" w:cs="Times New Roman"/>
-        </w:rPr>
-        <w:t>nombre_de_la_tabla_afectada</w:t>
-      </w:r>
-      <w:proofErr w:type="spellEnd"/>
-    </w:p>
-    <w:p>
-      <w:pPr>
-        <w:spacing w:line="240" w:lineRule="auto"/>
-        <w:rPr>
-          <w:rFonts w:ascii="Times New Roman" w:hAnsi="Times New Roman" w:cs="Times New Roman"/>
-        </w:rPr>
-      </w:pPr>
-      <w:r>
-        <w:rPr>
-          <w:rFonts w:ascii="Times New Roman" w:hAnsi="Times New Roman" w:cs="Times New Roman"/>
-        </w:rPr>
-        <w:t xml:space="preserve">    </w:t>
-      </w:r>
-      <w:proofErr w:type="spellStart"/>
-      <w:r>
-        <w:rPr>
-          <w:rFonts w:ascii="Times New Roman" w:hAnsi="Times New Roman" w:cs="Times New Roman"/>
-        </w:rPr>
-        <w:t>fecha_evento</w:t>
-      </w:r>
-      <w:proofErr w:type="spellEnd"/>
-      <w:r>
-        <w:rPr>
-          <w:rFonts w:ascii="Times New Roman" w:hAnsi="Times New Roman" w:cs="Times New Roman"/>
-        </w:rPr>
-        <w:t xml:space="preserve">: </w:t>
-      </w:r>
-      <w:proofErr w:type="spellStart"/>
-      <w:r>
-        <w:rPr>
-          <w:rFonts w:ascii="Times New Roman" w:hAnsi="Times New Roman" w:cs="Times New Roman"/>
-        </w:rPr>
-        <w:t>timestamp_actual</w:t>
-      </w:r>
-      <w:proofErr w:type="spellEnd"/>
-    </w:p>
-    <w:p>
-      <w:pPr>
-        <w:spacing w:line="240" w:lineRule="auto"/>
-        <w:rPr>
-          <w:rFonts w:ascii="Times New Roman" w:hAnsi="Times New Roman" w:cs="Times New Roman"/>
-        </w:rPr>
-      </w:pPr>
-      <w:r>
-        <w:rPr>
-          <w:rFonts w:ascii="Times New Roman" w:hAnsi="Times New Roman" w:cs="Times New Roman"/>
-        </w:rPr>
-        <w:t xml:space="preserve">    </w:t>
-      </w:r>
-      <w:proofErr w:type="spellStart"/>
-      <w:r>
-        <w:rPr>
-          <w:rFonts w:ascii="Times New Roman" w:hAnsi="Times New Roman" w:cs="Times New Roman"/>
-        </w:rPr>
-        <w:t>descripcion_evento</w:t>
-      </w:r>
-      <w:proofErr w:type="spellEnd"/>
-      <w:r>
-        <w:rPr>
-          <w:rFonts w:ascii="Times New Roman" w:hAnsi="Times New Roman" w:cs="Times New Roman"/>
-        </w:rPr>
-        <w:t xml:space="preserve">: </w:t>
-      </w:r>
-      <w:proofErr w:type="spellStart"/>
-      <w:r>
-        <w:rPr>
-          <w:rFonts w:ascii="Times New Roman" w:hAnsi="Times New Roman" w:cs="Times New Roman"/>
-        </w:rPr>
-        <w:t>mensaje_descriptivo_de_la_acción</w:t>
-      </w:r>
-      <w:proofErr w:type="spellEnd"/>
-    </w:p>
-    <w:p>
-      <w:pPr>
-        <w:spacing w:line="240" w:lineRule="auto"/>
-        <w:rPr>
-          <w:rFonts w:ascii="Times New Roman" w:hAnsi="Times New Roman" w:cs="Times New Roman"/>
-        </w:rPr>
-      </w:pPr>
-      <w:r>
-        <w:rPr>
-          <w:rFonts w:ascii="Times New Roman" w:hAnsi="Times New Roman" w:cs="Times New Roman"/>
-        </w:rPr>
-        <w:t xml:space="preserve">    </w:t>
-      </w:r>
-      <w:proofErr w:type="spellStart"/>
-      <w:r>
-        <w:rPr>
-          <w:rFonts w:ascii="Times New Roman" w:hAnsi="Times New Roman" w:cs="Times New Roman"/>
-        </w:rPr>
-        <w:t>id_usuario</w:t>
-      </w:r>
-      <w:proofErr w:type="spellEnd"/>
-      <w:r>
-        <w:rPr>
-          <w:rFonts w:ascii="Times New Roman" w:hAnsi="Times New Roman" w:cs="Times New Roman"/>
-        </w:rPr>
-        <w:t xml:space="preserve">: </w:t>
-      </w:r>
-      <w:proofErr w:type="spellStart"/>
-      <w:r>
-        <w:rPr>
-          <w:rFonts w:ascii="Times New Roman" w:hAnsi="Times New Roman" w:cs="Times New Roman"/>
-        </w:rPr>
-        <w:t>ID_del_usuario_que_ejecuta_la_acción</w:t>
-      </w:r>
-      <w:proofErr w:type="spellEnd"/>
-    </w:p>
-    <w:p>
-      <w:pPr>
-        <w:spacing w:line="240" w:lineRule="auto"/>
-        <w:rPr>
-          <w:rFonts w:ascii="Times New Roman" w:hAnsi="Times New Roman" w:cs="Times New Roman"/>
-        </w:rPr>
-      </w:pPr>
-      <w:r>
-        <w:rPr>
-          <w:rFonts w:ascii="Times New Roman" w:hAnsi="Times New Roman" w:cs="Times New Roman"/>
-        </w:rPr>
-        <w:t xml:space="preserve">    </w:t>
-      </w:r>
-      <w:proofErr w:type="spellStart"/>
-      <w:r>
-        <w:rPr>
-          <w:rFonts w:ascii="Times New Roman" w:hAnsi="Times New Roman" w:cs="Times New Roman"/>
-        </w:rPr>
-        <w:t>registro_id</w:t>
-      </w:r>
-      <w:proofErr w:type="spellEnd"/>
-      <w:r>
-        <w:rPr>
-          <w:rFonts w:ascii="Times New Roman" w:hAnsi="Times New Roman" w:cs="Times New Roman"/>
-        </w:rPr>
-        <w:t xml:space="preserve">: </w:t>
-      </w:r>
-      <w:proofErr w:type="spellStart"/>
-      <w:r>
-        <w:rPr>
-          <w:rFonts w:ascii="Times New Roman" w:hAnsi="Times New Roman" w:cs="Times New Roman"/>
-        </w:rPr>
-        <w:t>ID_del_registro_afectado</w:t>
-      </w:r>
-      <w:proofErr w:type="spellEnd"/>
-    </w:p>
-    <w:p>
-      <w:pPr>
-        <w:spacing w:line="240" w:lineRule="auto"/>
-        <w:rPr>
-          <w:rFonts w:ascii="Times New Roman" w:hAnsi="Times New Roman" w:cs="Times New Roman"/>
-        </w:rPr>
-      </w:pPr>
-      <w:r>
-        <w:rPr>
-          <w:rFonts w:ascii="Times New Roman" w:hAnsi="Times New Roman" w:cs="Times New Roman"/>
-        </w:rPr>
-        <w:t xml:space="preserve">    </w:t>
-      </w:r>
-      <w:proofErr w:type="spellStart"/>
-      <w:r>
-        <w:rPr>
-          <w:rFonts w:ascii="Times New Roman" w:hAnsi="Times New Roman" w:cs="Times New Roman"/>
-        </w:rPr>
-        <w:t>valor_anterior</w:t>
-      </w:r>
-      <w:proofErr w:type="spellEnd"/>
-      <w:r>
-        <w:rPr>
-          <w:rFonts w:ascii="Times New Roman" w:hAnsi="Times New Roman" w:cs="Times New Roman"/>
-        </w:rPr>
-        <w:t>: {</w:t>
+        <w:t xml:space="preserve">    accion_evento: ['INSERT', 'UPDATE', 'DELETE']</w:t>
+      </w:r>
+    </w:p>
+    <w:p>
+      <w:pPr>
+        <w:spacing w:line="240" w:lineRule="auto"/>
+        <w:rPr>
+          <w:rFonts w:ascii="Times New Roman" w:hAnsi="Times New Roman" w:cs="Times New Roman"/>
+        </w:rPr>
+      </w:pPr>
+      <w:r>
+        <w:rPr>
+          <w:rFonts w:ascii="Times New Roman" w:hAnsi="Times New Roman" w:cs="Times New Roman"/>
+        </w:rPr>
+        <w:t xml:space="preserve">    entidad_evento: nombre_de_la_tabla_afectada</w:t>
+      </w:r>
+    </w:p>
+    <w:p>
+      <w:pPr>
+        <w:spacing w:line="240" w:lineRule="auto"/>
+        <w:rPr>
+          <w:rFonts w:ascii="Times New Roman" w:hAnsi="Times New Roman" w:cs="Times New Roman"/>
+        </w:rPr>
+      </w:pPr>
+      <w:r>
+        <w:rPr>
+          <w:rFonts w:ascii="Times New Roman" w:hAnsi="Times New Roman" w:cs="Times New Roman"/>
+        </w:rPr>
+        <w:t xml:space="preserve">    fecha_evento: timestamp_actual</w:t>
+      </w:r>
+    </w:p>
+    <w:p>
+      <w:pPr>
+        <w:spacing w:line="240" w:lineRule="auto"/>
+        <w:rPr>
+          <w:rFonts w:ascii="Times New Roman" w:hAnsi="Times New Roman" w:cs="Times New Roman"/>
+        </w:rPr>
+      </w:pPr>
+      <w:r>
+        <w:rPr>
+          <w:rFonts w:ascii="Times New Roman" w:hAnsi="Times New Roman" w:cs="Times New Roman"/>
+        </w:rPr>
+        <w:t xml:space="preserve">    descripcion_evento: mensaje_descriptivo_de_la_acción</w:t>
+      </w:r>
+    </w:p>
+    <w:p>
+      <w:pPr>
+        <w:spacing w:line="240" w:lineRule="auto"/>
+        <w:rPr>
+          <w:rFonts w:ascii="Times New Roman" w:hAnsi="Times New Roman" w:cs="Times New Roman"/>
+        </w:rPr>
+      </w:pPr>
+      <w:r>
+        <w:rPr>
+          <w:rFonts w:ascii="Times New Roman" w:hAnsi="Times New Roman" w:cs="Times New Roman"/>
+        </w:rPr>
+        <w:t xml:space="preserve">    id_usuario: ID_del_usuario_que_ejecuta_la_acción</w:t>
+      </w:r>
+    </w:p>
+    <w:p>
+      <w:pPr>
+        <w:spacing w:line="240" w:lineRule="auto"/>
+        <w:rPr>
+          <w:rFonts w:ascii="Times New Roman" w:hAnsi="Times New Roman" w:cs="Times New Roman"/>
+        </w:rPr>
+      </w:pPr>
+      <w:r>
+        <w:rPr>
+          <w:rFonts w:ascii="Times New Roman" w:hAnsi="Times New Roman" w:cs="Times New Roman"/>
+        </w:rPr>
+        <w:t xml:space="preserve">    registro_id: ID_del_registro_afectado</w:t>
+      </w:r>
+    </w:p>
+    <w:p>
+      <w:pPr>
+        <w:spacing w:line="240" w:lineRule="auto"/>
+        <w:rPr>
+          <w:rFonts w:ascii="Times New Roman" w:hAnsi="Times New Roman" w:cs="Times New Roman"/>
+        </w:rPr>
+      </w:pPr>
+      <w:r>
+        <w:rPr>
+          <w:rFonts w:ascii="Times New Roman" w:hAnsi="Times New Roman" w:cs="Times New Roman"/>
+        </w:rPr>
+        <w:t xml:space="preserve">    valor_anterior: {</w:t>
       </w:r>
     </w:p>
     <w:p>
@@ -2717,38 +1573,22 @@
         <w:rPr>
           <w:rFonts w:ascii="Times New Roman" w:hAnsi="Times New Roman" w:cs="Times New Roman"/>
         </w:rPr>
-        <w:t xml:space="preserve">        UPDATE: </w:t>
-      </w:r>
-      <w:proofErr w:type="spellStart"/>
-      <w:r>
-        <w:rPr>
-          <w:rFonts w:ascii="Times New Roman" w:hAnsi="Times New Roman" w:cs="Times New Roman"/>
-        </w:rPr>
-        <w:t>estado_antes_del_cambio</w:t>
-      </w:r>
-      <w:proofErr w:type="spellEnd"/>
-    </w:p>
-    <w:p>
-      <w:pPr>
-        <w:spacing w:line="240" w:lineRule="auto"/>
-        <w:rPr>
-          <w:rFonts w:ascii="Times New Roman" w:hAnsi="Times New Roman" w:cs="Times New Roman"/>
-        </w:rPr>
-      </w:pPr>
-      <w:r>
-        <w:rPr>
-          <w:rFonts w:ascii="Times New Roman" w:hAnsi="Times New Roman" w:cs="Times New Roman"/>
-        </w:rPr>
-        <w:t xml:space="preserve">        DELETE: </w:t>
-      </w:r>
-      <w:proofErr w:type="spellStart"/>
-      <w:r>
-        <w:rPr>
-          <w:rFonts w:ascii="Times New Roman" w:hAnsi="Times New Roman" w:cs="Times New Roman"/>
-        </w:rPr>
-        <w:t>estado_del_registro_eliminado</w:t>
-      </w:r>
-      <w:proofErr w:type="spellEnd"/>
+        <w:t xml:space="preserve">        UPDATE: estado_antes_del_cambio</w:t>
+      </w:r>
+    </w:p>
+    <w:p>
+      <w:pPr>
+        <w:spacing w:line="240" w:lineRule="auto"/>
+        <w:rPr>
+          <w:rFonts w:ascii="Times New Roman" w:hAnsi="Times New Roman" w:cs="Times New Roman"/>
+        </w:rPr>
+      </w:pPr>
+      <w:r>
+        <w:rPr>
+          <w:rFonts w:ascii="Times New Roman" w:hAnsi="Times New Roman" w:cs="Times New Roman"/>
+        </w:rPr>
+        <w:t xml:space="preserve">        DELETE: estado_del_registro_eliminado</w:t>
+      </w:r>
     </w:p>
     <w:p>
       <w:pPr>
@@ -2775,71 +1615,35 @@
         <w:rPr>
           <w:rFonts w:ascii="Times New Roman" w:hAnsi="Times New Roman" w:cs="Times New Roman"/>
         </w:rPr>
-        <w:t xml:space="preserve">    </w:t>
-      </w:r>
-      <w:proofErr w:type="spellStart"/>
-      <w:r>
-        <w:rPr>
-          <w:rFonts w:ascii="Times New Roman" w:hAnsi="Times New Roman" w:cs="Times New Roman"/>
-        </w:rPr>
-        <w:t>valor_nuevo</w:t>
-      </w:r>
-      <w:proofErr w:type="spellEnd"/>
-      <w:r>
-        <w:rPr>
-          <w:rFonts w:ascii="Times New Roman" w:hAnsi="Times New Roman" w:cs="Times New Roman"/>
-        </w:rPr>
-        <w:t>: {</w:t>
-      </w:r>
-    </w:p>
-    <w:p>
-      <w:pPr>
-        <w:spacing w:line="240" w:lineRule="auto"/>
-        <w:rPr>
-          <w:rFonts w:ascii="Times New Roman" w:hAnsi="Times New Roman" w:cs="Times New Roman"/>
-        </w:rPr>
-      </w:pPr>
-      <w:r>
-        <w:rPr>
-          <w:rFonts w:ascii="Times New Roman" w:hAnsi="Times New Roman" w:cs="Times New Roman"/>
-        </w:rPr>
-        <w:t xml:space="preserve">        INSERT: </w:t>
-      </w:r>
-      <w:proofErr w:type="spellStart"/>
-      <w:r>
-        <w:rPr>
-          <w:rFonts w:ascii="Times New Roman" w:hAnsi="Times New Roman" w:cs="Times New Roman"/>
-        </w:rPr>
-        <w:t>estado_del_nuevo_registro</w:t>
-      </w:r>
-      <w:proofErr w:type="spellEnd"/>
-    </w:p>
-    <w:p>
-      <w:pPr>
-        <w:spacing w:line="240" w:lineRule="auto"/>
-        <w:rPr>
-          <w:rFonts w:ascii="Times New Roman" w:hAnsi="Times New Roman" w:cs="Times New Roman"/>
-        </w:rPr>
-      </w:pPr>
-      <w:r>
-        <w:rPr>
-          <w:rFonts w:ascii="Times New Roman" w:hAnsi="Times New Roman" w:cs="Times New Roman"/>
-        </w:rPr>
-        <w:t xml:space="preserve">        UPDATE: </w:t>
-      </w:r>
-      <w:proofErr w:type="spellStart"/>
-      <w:r>
-        <w:rPr>
-          <w:rFonts w:ascii="Times New Roman" w:hAnsi="Times New Roman" w:cs="Times New Roman"/>
-        </w:rPr>
-        <w:t>estado_después_del_cambio</w:t>
-      </w:r>
-      <w:proofErr w:type="spellEnd"/>
-      <w:r>
-        <w:rPr>
-          <w:rFonts w:ascii="Times New Roman" w:hAnsi="Times New Roman" w:cs="Times New Roman"/>
-        </w:rPr>
-        <w:t xml:space="preserve">  </w:t>
+        <w:t xml:space="preserve">    valor_nuevo: {</w:t>
+      </w:r>
+    </w:p>
+    <w:p>
+      <w:pPr>
+        <w:spacing w:line="240" w:lineRule="auto"/>
+        <w:rPr>
+          <w:rFonts w:ascii="Times New Roman" w:hAnsi="Times New Roman" w:cs="Times New Roman"/>
+        </w:rPr>
+      </w:pPr>
+      <w:r>
+        <w:rPr>
+          <w:rFonts w:ascii="Times New Roman" w:hAnsi="Times New Roman" w:cs="Times New Roman"/>
+        </w:rPr>
+        <w:t xml:space="preserve">        INSERT: estado_del_nuevo_registro</w:t>
+      </w:r>
+    </w:p>
+    <w:p>
+      <w:pPr>
+        <w:spacing w:line="240" w:lineRule="auto"/>
+        <w:rPr>
+          <w:rFonts w:ascii="Times New Roman" w:hAnsi="Times New Roman" w:cs="Times New Roman"/>
+        </w:rPr>
+      </w:pPr>
+      <w:r>
+        <w:rPr>
+          <w:rFonts w:ascii="Times New Roman" w:hAnsi="Times New Roman" w:cs="Times New Roman"/>
+        </w:rPr>
+        <w:t xml:space="preserve">        UPDATE: estado_después_del_cambio  </w:t>
       </w:r>
     </w:p>
     <w:p>
@@ -2894,6 +1698,7 @@
         <w:rPr>
           <w:rFonts w:ascii="Times New Roman" w:hAnsi="Times New Roman" w:cs="Times New Roman"/>
         </w:rPr>
+        <w:lastRenderedPageBreak/>
         <w:t>Procedimientos de configuración que obtienen usuario actual (que edita los campos)</w:t>
       </w:r>
     </w:p>
@@ -2908,58 +1713,22 @@
         <w:rPr>
           <w:rFonts w:ascii="Times New Roman" w:hAnsi="Times New Roman" w:cs="Times New Roman"/>
         </w:rPr>
-        <w:t xml:space="preserve">PROCEDIMIENTO </w:t>
-      </w:r>
-      <w:proofErr w:type="spellStart"/>
-      <w:r>
-        <w:rPr>
-          <w:rFonts w:ascii="Times New Roman" w:hAnsi="Times New Roman" w:cs="Times New Roman"/>
-        </w:rPr>
-        <w:t>establecer_usuario_actual</w:t>
-      </w:r>
-      <w:proofErr w:type="spellEnd"/>
-      <w:r>
-        <w:rPr>
-          <w:rFonts w:ascii="Times New Roman" w:hAnsi="Times New Roman" w:cs="Times New Roman"/>
-        </w:rPr>
-        <w:t>(</w:t>
-      </w:r>
-      <w:proofErr w:type="spellStart"/>
-      <w:r>
-        <w:rPr>
-          <w:rFonts w:ascii="Times New Roman" w:hAnsi="Times New Roman" w:cs="Times New Roman"/>
-        </w:rPr>
-        <w:t>id_usuario</w:t>
-      </w:r>
-      <w:proofErr w:type="spellEnd"/>
-      <w:r>
-        <w:rPr>
-          <w:rFonts w:ascii="Times New Roman" w:hAnsi="Times New Roman" w:cs="Times New Roman"/>
-        </w:rPr>
-        <w:t>):</w:t>
-      </w:r>
-    </w:p>
-    <w:p>
-      <w:pPr>
-        <w:spacing w:line="240" w:lineRule="auto"/>
-        <w:rPr>
-          <w:rFonts w:ascii="Times New Roman" w:hAnsi="Times New Roman" w:cs="Times New Roman"/>
-        </w:rPr>
-      </w:pPr>
-      <w:r>
-        <w:rPr>
-          <w:rFonts w:ascii="Times New Roman" w:hAnsi="Times New Roman" w:cs="Times New Roman"/>
-        </w:rPr>
-        <w:t xml:space="preserve">    @current_user_id = </w:t>
-      </w:r>
-      <w:proofErr w:type="spellStart"/>
-      <w:r>
-        <w:rPr>
-          <w:rFonts w:ascii="Times New Roman" w:hAnsi="Times New Roman" w:cs="Times New Roman"/>
-        </w:rPr>
-        <w:t>id_usuario</w:t>
-      </w:r>
-      <w:proofErr w:type="spellEnd"/>
+        <w:t>PROCEDIMIENTO establecer_usuario_actual(id_usuario):</w:t>
+      </w:r>
+    </w:p>
+    <w:p>
+      <w:pPr>
+        <w:spacing w:line="240" w:lineRule="auto"/>
+        <w:rPr>
+          <w:rFonts w:ascii="Times New Roman" w:hAnsi="Times New Roman" w:cs="Times New Roman"/>
+        </w:rPr>
+      </w:pPr>
+      <w:r>
+        <w:rPr>
+          <w:rFonts w:ascii="Times New Roman" w:hAnsi="Times New Roman" w:cs="Times New Roman"/>
+        </w:rPr>
+        <w:t xml:space="preserve">    @current_user_id = id_usuario</w:t>
+      </w:r>
     </w:p>
     <w:p>
       <w:pPr>
@@ -2986,35 +1755,7 @@
         <w:rPr>
           <w:rFonts w:ascii="Times New Roman" w:hAnsi="Times New Roman" w:cs="Times New Roman"/>
         </w:rPr>
-        <w:t xml:space="preserve">PROCEDIMIENTO </w:t>
-      </w:r>
-      <w:proofErr w:type="spellStart"/>
-      <w:r>
-        <w:rPr>
-          <w:rFonts w:ascii="Times New Roman" w:hAnsi="Times New Roman" w:cs="Times New Roman"/>
-        </w:rPr>
-        <w:t>obtener_usuario_</w:t>
-      </w:r>
-      <w:proofErr w:type="gramStart"/>
-      <w:r>
-        <w:rPr>
-          <w:rFonts w:ascii="Times New Roman" w:hAnsi="Times New Roman" w:cs="Times New Roman"/>
-        </w:rPr>
-        <w:t>actual</w:t>
-      </w:r>
-      <w:proofErr w:type="spellEnd"/>
-      <w:r>
-        <w:rPr>
-          <w:rFonts w:ascii="Times New Roman" w:hAnsi="Times New Roman" w:cs="Times New Roman"/>
-        </w:rPr>
-        <w:t>(</w:t>
-      </w:r>
-      <w:proofErr w:type="gramEnd"/>
-      <w:r>
-        <w:rPr>
-          <w:rFonts w:ascii="Times New Roman" w:hAnsi="Times New Roman" w:cs="Times New Roman"/>
-        </w:rPr>
-        <w:t>):</w:t>
+        <w:t>PROCEDIMIENTO obtener_usuario_actual():</w:t>
       </w:r>
     </w:p>
     <w:p>
@@ -3064,21 +1805,7 @@
         <w:rPr>
           <w:rFonts w:ascii="Times New Roman" w:hAnsi="Times New Roman" w:cs="Times New Roman"/>
         </w:rPr>
-        <w:t xml:space="preserve">Básicamente ese es el pseudocódigo y en base a ese se hicieron los </w:t>
-      </w:r>
-      <w:proofErr w:type="spellStart"/>
-      <w:r>
-        <w:rPr>
-          <w:rFonts w:ascii="Times New Roman" w:hAnsi="Times New Roman" w:cs="Times New Roman"/>
-        </w:rPr>
-        <w:t>triggers</w:t>
-      </w:r>
-      <w:proofErr w:type="spellEnd"/>
-      <w:r>
-        <w:rPr>
-          <w:rFonts w:ascii="Times New Roman" w:hAnsi="Times New Roman" w:cs="Times New Roman"/>
-        </w:rPr>
-        <w:t xml:space="preserve"> necesarios el cual reciben los campos modificados (un antes y un después o un nuevo dato o una eliminación) y se registra quién lo hizo.</w:t>
+        <w:t>Básicamente ese es el pseudocódigo y en base a ese se hicieron los triggers necesarios el cual reciben los campos modificados (un antes y un después o un nuevo dato o una eliminación) y se registra quién lo hizo.</w:t>
       </w:r>
     </w:p>
     <w:p>
@@ -3124,87 +1851,20 @@
         <w:rPr>
           <w:rFonts w:ascii="Times New Roman" w:hAnsi="Times New Roman" w:cs="Times New Roman"/>
         </w:rPr>
-        <w:t xml:space="preserve">Para la parte de la gestión del proyecto se esperaba utilizar alguna metodología como </w:t>
-      </w:r>
-      <w:proofErr w:type="spellStart"/>
-      <w:r>
-        <w:rPr>
-          <w:rFonts w:ascii="Times New Roman" w:hAnsi="Times New Roman" w:cs="Times New Roman"/>
-        </w:rPr>
-        <w:t>ScrumBan</w:t>
-      </w:r>
-      <w:proofErr w:type="spellEnd"/>
-      <w:r>
-        <w:rPr>
-          <w:rFonts w:ascii="Times New Roman" w:hAnsi="Times New Roman" w:cs="Times New Roman"/>
-        </w:rPr>
-        <w:t xml:space="preserve">, </w:t>
-      </w:r>
-      <w:proofErr w:type="spellStart"/>
-      <w:r>
-        <w:rPr>
-          <w:rFonts w:ascii="Times New Roman" w:hAnsi="Times New Roman" w:cs="Times New Roman"/>
-        </w:rPr>
-        <w:t>Kaban</w:t>
-      </w:r>
-      <w:proofErr w:type="spellEnd"/>
-      <w:r>
-        <w:rPr>
-          <w:rFonts w:ascii="Times New Roman" w:hAnsi="Times New Roman" w:cs="Times New Roman"/>
-        </w:rPr>
-        <w:t xml:space="preserve">, </w:t>
-      </w:r>
-      <w:proofErr w:type="spellStart"/>
-      <w:r>
-        <w:rPr>
-          <w:rFonts w:ascii="Times New Roman" w:hAnsi="Times New Roman" w:cs="Times New Roman"/>
-        </w:rPr>
-        <w:t>etc</w:t>
-      </w:r>
-      <w:proofErr w:type="spellEnd"/>
-      <w:r>
-        <w:rPr>
-          <w:rFonts w:ascii="Times New Roman" w:hAnsi="Times New Roman" w:cs="Times New Roman"/>
-        </w:rPr>
-        <w:t xml:space="preserve">; se tenía previsto un plan de trabajo, pero muchas veces no se ajustó a los tiempos de </w:t>
-      </w:r>
-      <w:proofErr w:type="gramStart"/>
-      <w:r>
-        <w:rPr>
-          <w:rFonts w:ascii="Times New Roman" w:hAnsi="Times New Roman" w:cs="Times New Roman"/>
-        </w:rPr>
-        <w:t>cada quien</w:t>
-      </w:r>
-      <w:proofErr w:type="gramEnd"/>
-      <w:r>
-        <w:rPr>
-          <w:rFonts w:ascii="Times New Roman" w:hAnsi="Times New Roman" w:cs="Times New Roman"/>
-        </w:rPr>
-        <w:t xml:space="preserve"> por lo cual </w:t>
-      </w:r>
-      <w:r>
-        <w:rPr>
-          <w:rFonts w:ascii="Times New Roman" w:hAnsi="Times New Roman" w:cs="Times New Roman"/>
-        </w:rPr>
-        <w:t>yo empecé a trabajar por cuenta propia y luego verificábamos avances para revisar qué podíamos agregar, mejorar o eliminar</w:t>
-      </w:r>
-      <w:r>
-        <w:rPr>
-          <w:rFonts w:ascii="Times New Roman" w:hAnsi="Times New Roman" w:cs="Times New Roman"/>
-        </w:rPr>
-        <w:t xml:space="preserve"> cada cierto periodo de tiempo (2-3dias), adjunto captura del plan de trabajo que estaba siguiendo.</w:t>
-      </w:r>
-    </w:p>
-    <w:p>
-      <w:pPr>
-        <w:spacing w:line="240" w:lineRule="auto"/>
-        <w:rPr>
-          <w:rFonts w:ascii="Times New Roman" w:hAnsi="Times New Roman" w:cs="Times New Roman"/>
-        </w:rPr>
-      </w:pPr>
-      <w:r>
-        <w:rPr>
-          <w:rFonts w:ascii="Times New Roman" w:hAnsi="Times New Roman" w:cs="Times New Roman"/>
+        <w:t>Para la parte de la gestión del proyecto se esperaba utilizar alguna metodología como ScrumBan, Kaban, etc; se tenía previsto un plan de trabajo, pero muchas veces no se ajustó a los tiempos de cada quien por lo cual yo empecé a trabajar por cuenta propia y luego verificábamos avances para revisar qué podíamos agregar, mejorar o eliminar cada cierto periodo de tiempo (2-3dias), adjunto captura del plan de trabajo que estaba siguiendo.</w:t>
+      </w:r>
+    </w:p>
+    <w:p>
+      <w:pPr>
+        <w:spacing w:line="240" w:lineRule="auto"/>
+        <w:rPr>
+          <w:rFonts w:ascii="Times New Roman" w:hAnsi="Times New Roman" w:cs="Times New Roman"/>
+        </w:rPr>
+      </w:pPr>
+      <w:r>
+        <w:rPr>
+          <w:rFonts w:ascii="Times New Roman" w:hAnsi="Times New Roman" w:cs="Times New Roman"/>
+          <w:noProof/>
         </w:rPr>
         <w:drawing>
           <wp:inline distT="0" distB="0" distL="0" distR="0" wp14:anchorId="697321A0" wp14:editId="66140439">
@@ -3290,21 +1950,7 @@
         <w:rPr>
           <w:rFonts w:ascii="Times New Roman" w:hAnsi="Times New Roman" w:cs="Times New Roman"/>
         </w:rPr>
-        <w:t xml:space="preserve"> y que de la aplicación de filtrado de datos derivan 2 archivos en formato .</w:t>
-      </w:r>
-      <w:proofErr w:type="spellStart"/>
-      <w:r>
-        <w:rPr>
-          <w:rFonts w:ascii="Times New Roman" w:hAnsi="Times New Roman" w:cs="Times New Roman"/>
-        </w:rPr>
-        <w:t>csv</w:t>
-      </w:r>
-      <w:proofErr w:type="spellEnd"/>
-      <w:r>
-        <w:rPr>
-          <w:rFonts w:ascii="Times New Roman" w:hAnsi="Times New Roman" w:cs="Times New Roman"/>
-        </w:rPr>
-        <w:t xml:space="preserve"> los cuales son editables dentro de la misma aplicación.</w:t>
+        <w:t xml:space="preserve"> y que de la aplicación de filtrado de datos derivan 2 archivos en formato .csv los cuales son editables dentro de la misma aplicación.</w:t>
       </w:r>
     </w:p>
     <w:p>
@@ -3324,41 +1970,13 @@
         <w:rPr>
           <w:rFonts w:ascii="Times New Roman" w:hAnsi="Times New Roman" w:cs="Times New Roman"/>
         </w:rPr>
-        <w:t>propuse la inserción de los datos a partir de un archivo en formato .</w:t>
-      </w:r>
-      <w:proofErr w:type="spellStart"/>
-      <w:r>
-        <w:rPr>
-          <w:rFonts w:ascii="Times New Roman" w:hAnsi="Times New Roman" w:cs="Times New Roman"/>
-        </w:rPr>
-        <w:t>csv</w:t>
-      </w:r>
-      <w:proofErr w:type="spellEnd"/>
-      <w:r>
-        <w:rPr>
-          <w:rFonts w:ascii="Times New Roman" w:hAnsi="Times New Roman" w:cs="Times New Roman"/>
-        </w:rPr>
-        <w:t xml:space="preserve"> hacia la aplicación web</w:t>
-      </w:r>
-      <w:r>
-        <w:rPr>
-          <w:rFonts w:ascii="Times New Roman" w:hAnsi="Times New Roman" w:cs="Times New Roman"/>
-        </w:rPr>
-        <w:t xml:space="preserve"> siguiendo el mismo formato del archivo .</w:t>
-      </w:r>
-      <w:proofErr w:type="spellStart"/>
-      <w:r>
-        <w:rPr>
-          <w:rFonts w:ascii="Times New Roman" w:hAnsi="Times New Roman" w:cs="Times New Roman"/>
-        </w:rPr>
-        <w:t>csv</w:t>
-      </w:r>
-      <w:proofErr w:type="spellEnd"/>
-      <w:r>
-        <w:rPr>
-          <w:rFonts w:ascii="Times New Roman" w:hAnsi="Times New Roman" w:cs="Times New Roman"/>
-        </w:rPr>
-        <w:t xml:space="preserve"> y que se pudiera almacenar en la base de datos además de que se mostrara a la OSF.</w:t>
+        <w:t>propuse la inserción de los datos a partir de un archivo en formato .csv hacia la aplicación web</w:t>
+      </w:r>
+      <w:r>
+        <w:rPr>
+          <w:rFonts w:ascii="Times New Roman" w:hAnsi="Times New Roman" w:cs="Times New Roman"/>
+        </w:rPr>
+        <w:t xml:space="preserve"> siguiendo el mismo formato del archivo .csv y que se pudiera almacenar en la base de datos además de que se mostrara a la OSF.</w:t>
       </w:r>
     </w:p>
     <w:p>
@@ -3372,6 +1990,7 @@
       <w:r>
         <w:rPr>
           <w:rFonts w:ascii="Times New Roman" w:hAnsi="Times New Roman" w:cs="Times New Roman"/>
+          <w:noProof/>
         </w:rPr>
         <w:drawing>
           <wp:inline distT="0" distB="0" distL="0" distR="0" wp14:anchorId="5F9A9530" wp14:editId="69EC1BBA">
@@ -3434,6 +2053,7 @@
         <w:rPr>
           <w:rFonts w:ascii="Times New Roman" w:hAnsi="Times New Roman" w:cs="Times New Roman"/>
         </w:rPr>
+        <w:lastRenderedPageBreak/>
         <w:t xml:space="preserve">Para obtener una definición más clara de los requerimientos se le </w:t>
       </w:r>
       <w:r>
@@ -3452,21 +2072,7 @@
         <w:rPr>
           <w:rFonts w:ascii="Times New Roman" w:hAnsi="Times New Roman" w:cs="Times New Roman"/>
         </w:rPr>
-        <w:t xml:space="preserve">, </w:t>
-      </w:r>
-      <w:proofErr w:type="spellStart"/>
-      <w:r>
-        <w:rPr>
-          <w:rFonts w:ascii="Times New Roman" w:hAnsi="Times New Roman" w:cs="Times New Roman"/>
-        </w:rPr>
-        <w:t>etc</w:t>
-      </w:r>
-      <w:proofErr w:type="spellEnd"/>
-      <w:r>
-        <w:rPr>
-          <w:rFonts w:ascii="Times New Roman" w:hAnsi="Times New Roman" w:cs="Times New Roman"/>
-        </w:rPr>
-        <w:t xml:space="preserve"> </w:t>
+        <w:t xml:space="preserve">, etc </w:t>
       </w:r>
       <w:r>
         <w:rPr>
@@ -3485,6 +2091,7 @@
       <w:r>
         <w:rPr>
           <w:rFonts w:ascii="Times New Roman" w:hAnsi="Times New Roman" w:cs="Times New Roman"/>
+          <w:noProof/>
         </w:rPr>
         <w:drawing>
           <wp:inline distT="0" distB="0" distL="0" distR="0" wp14:anchorId="175683A9" wp14:editId="6A23A7AE">
@@ -3533,6 +2140,7 @@
       <w:r>
         <w:rPr>
           <w:rFonts w:ascii="Times New Roman" w:hAnsi="Times New Roman" w:cs="Times New Roman"/>
+          <w:noProof/>
         </w:rPr>
         <w:drawing>
           <wp:inline distT="0" distB="0" distL="0" distR="0" wp14:anchorId="4D4457CE" wp14:editId="76B64DAA">
@@ -3599,145 +2207,103 @@
           <w:b/>
           <w:bCs/>
         </w:rPr>
+        <w:lastRenderedPageBreak/>
         <w:t>STC0203 – Diseño de componentes de software</w:t>
       </w:r>
     </w:p>
     <w:p>
       <w:pPr>
-        <w:spacing w:after="0" w:line="240" w:lineRule="auto"/>
-        <w:rPr>
-          <w:rFonts w:ascii="Times New Roman" w:hAnsi="Times New Roman" w:cs="Times New Roman"/>
-          <w:sz w:val="10"/>
-          <w:szCs w:val="10"/>
-        </w:rPr>
-      </w:pPr>
-      <w:r>
+        <w:rPr>
+          <w:rFonts w:ascii="Times New Roman" w:hAnsi="Times New Roman" w:cs="Times New Roman"/>
+        </w:rPr>
+      </w:pPr>
+      <w:r>
+        <w:rPr>
+          <w:rFonts w:ascii="Times New Roman" w:hAnsi="Times New Roman" w:cs="Times New Roman"/>
+        </w:rPr>
+        <w:t>Para el diseño del backend se propuso el uso de arquitectura MVC el cual consiste en una arquitectura Modelo Vista Controlador, el cual separa cada módulo para hacerlo independiende uno del otro y así evitar dañar los demás componentes que están funcionando en el sistema</w:t>
+      </w:r>
+      <w:r>
+        <w:rPr>
+          <w:rFonts w:ascii="Times New Roman" w:hAnsi="Times New Roman" w:cs="Times New Roman"/>
+        </w:rPr>
+        <w:t xml:space="preserve">. Al final se terminó usando Vista-Controlador, el cual no nos causó ningún problema trabajando en el proyecto. A </w:t>
+      </w:r>
+      <w:r>
+        <w:rPr>
+          <w:rFonts w:ascii="Times New Roman" w:hAnsi="Times New Roman" w:cs="Times New Roman"/>
+        </w:rPr>
+        <w:t>continuación,</w:t>
+      </w:r>
+      <w:r>
+        <w:rPr>
+          <w:rFonts w:ascii="Times New Roman" w:hAnsi="Times New Roman" w:cs="Times New Roman"/>
+        </w:rPr>
+        <w:t xml:space="preserve"> una captura de la estructura del proyecto:</w:t>
+      </w:r>
+    </w:p>
+    <w:p>
+      <w:pPr>
+        <w:jc w:val="center"/>
+        <w:rPr>
+          <w:rFonts w:ascii="Times New Roman" w:hAnsi="Times New Roman" w:cs="Times New Roman"/>
+        </w:rPr>
+      </w:pPr>
+      <w:r>
+        <w:rPr>
+          <w:rFonts w:ascii="Times New Roman" w:hAnsi="Times New Roman" w:cs="Times New Roman"/>
+        </w:rPr>
+        <w:drawing>
+          <wp:inline distT="0" distB="0" distL="0" distR="0" wp14:anchorId="6B962051" wp14:editId="071FA99B">
+            <wp:extent cx="2400635" cy="3162741"/>
+            <wp:effectExtent l="0" t="0" r="0" b="0"/>
+            <wp:docPr id="687582976" name="Imagen 1" descr="Texto&#10;&#10;El contenido generado por IA puede ser incorrecto."/>
+            <wp:cNvGraphicFramePr>
+              <a:graphicFrameLocks xmlns:a="http://schemas.openxmlformats.org/drawingml/2006/main" noChangeAspect="1"/>
+            </wp:cNvGraphicFramePr>
+            <a:graphic xmlns:a="http://schemas.openxmlformats.org/drawingml/2006/main">
+              <a:graphicData uri="http://schemas.openxmlformats.org/drawingml/2006/picture">
+                <pic:pic xmlns:pic="http://schemas.openxmlformats.org/drawingml/2006/picture">
+                  <pic:nvPicPr>
+                    <pic:cNvPr id="687582976" name="Imagen 1" descr="Texto&#10;&#10;El contenido generado por IA puede ser incorrecto."/>
+                    <pic:cNvPicPr/>
+                  </pic:nvPicPr>
+                  <pic:blipFill>
+                    <a:blip r:embed="rId13"/>
+                    <a:stretch>
+                      <a:fillRect/>
+                    </a:stretch>
+                  </pic:blipFill>
+                  <pic:spPr>
+                    <a:xfrm>
+                      <a:off x="0" y="0"/>
+                      <a:ext cx="2400635" cy="3162741"/>
+                    </a:xfrm>
+                    <a:prstGeom prst="rect">
+                      <a:avLst/>
+                    </a:prstGeom>
+                  </pic:spPr>
+                </pic:pic>
+              </a:graphicData>
+            </a:graphic>
+          </wp:inline>
+        </w:drawing>
+      </w:r>
+    </w:p>
+    <w:p>
+      <w:pPr>
+        <w:spacing w:before="240"/>
         <w:rPr>
           <w:rFonts w:ascii="Times New Roman" w:hAnsi="Times New Roman" w:cs="Times New Roman"/>
           <w:b/>
           <w:bCs/>
-          <w:sz w:val="10"/>
-          <w:szCs w:val="10"/>
-        </w:rPr>
-        <w:t>Evidencia sugerida:</w:t>
-      </w:r>
-    </w:p>
-    <w:p>
-      <w:pPr>
-        <w:numPr>
-          <w:ilvl w:val="0"/>
-          <w:numId w:val="1"/>
-        </w:numPr>
-        <w:spacing w:after="0" w:line="240" w:lineRule="auto"/>
-        <w:rPr>
-          <w:rFonts w:ascii="Times New Roman" w:hAnsi="Times New Roman" w:cs="Times New Roman"/>
-          <w:sz w:val="10"/>
-          <w:szCs w:val="10"/>
-        </w:rPr>
-      </w:pPr>
-      <w:r>
-        <w:rPr>
-          <w:rFonts w:ascii="Times New Roman" w:hAnsi="Times New Roman" w:cs="Times New Roman"/>
-          <w:sz w:val="10"/>
-          <w:szCs w:val="10"/>
-        </w:rPr>
-        <w:t xml:space="preserve">Diagramas UML: </w:t>
-      </w:r>
+        </w:rPr>
+      </w:pPr>
       <w:r>
         <w:rPr>
           <w:rFonts w:ascii="Times New Roman" w:hAnsi="Times New Roman" w:cs="Times New Roman"/>
           <w:b/>
           <w:bCs/>
-          <w:sz w:val="10"/>
-          <w:szCs w:val="10"/>
-        </w:rPr>
-        <w:t>componentes, secuencia, interacción, máquinas de estado</w:t>
-      </w:r>
-      <w:r>
-        <w:rPr>
-          <w:rFonts w:ascii="Times New Roman" w:hAnsi="Times New Roman" w:cs="Times New Roman"/>
-          <w:sz w:val="10"/>
-          <w:szCs w:val="10"/>
-        </w:rPr>
-        <w:t>.</w:t>
-      </w:r>
-    </w:p>
-    <w:p>
-      <w:pPr>
-        <w:numPr>
-          <w:ilvl w:val="0"/>
-          <w:numId w:val="1"/>
-        </w:numPr>
-        <w:spacing w:after="0" w:line="240" w:lineRule="auto"/>
-        <w:rPr>
-          <w:rFonts w:ascii="Times New Roman" w:hAnsi="Times New Roman" w:cs="Times New Roman"/>
-          <w:sz w:val="10"/>
-          <w:szCs w:val="10"/>
-        </w:rPr>
-      </w:pPr>
-      <w:r>
-        <w:rPr>
-          <w:rFonts w:ascii="Times New Roman" w:hAnsi="Times New Roman" w:cs="Times New Roman"/>
-          <w:sz w:val="10"/>
-          <w:szCs w:val="10"/>
-        </w:rPr>
-        <w:t xml:space="preserve">Documento donde expliques el </w:t>
-      </w:r>
-      <w:r>
-        <w:rPr>
-          <w:rFonts w:ascii="Times New Roman" w:hAnsi="Times New Roman" w:cs="Times New Roman"/>
-          <w:b/>
-          <w:bCs/>
-          <w:sz w:val="10"/>
-          <w:szCs w:val="10"/>
-        </w:rPr>
-        <w:t>estilo arquitectónico</w:t>
-      </w:r>
-      <w:r>
-        <w:rPr>
-          <w:rFonts w:ascii="Times New Roman" w:hAnsi="Times New Roman" w:cs="Times New Roman"/>
-          <w:sz w:val="10"/>
-          <w:szCs w:val="10"/>
-        </w:rPr>
-        <w:t xml:space="preserve"> utilizado (MVC, cliente-servidor, etc.).</w:t>
-      </w:r>
-    </w:p>
-    <w:p>
-      <w:pPr>
-        <w:numPr>
-          <w:ilvl w:val="0"/>
-          <w:numId w:val="1"/>
-        </w:numPr>
-        <w:spacing w:after="0" w:line="240" w:lineRule="auto"/>
-        <w:rPr>
-          <w:rFonts w:ascii="Times New Roman" w:hAnsi="Times New Roman" w:cs="Times New Roman"/>
-          <w:sz w:val="10"/>
-          <w:szCs w:val="10"/>
-        </w:rPr>
-      </w:pPr>
-      <w:r>
-        <w:rPr>
-          <w:rFonts w:ascii="Times New Roman" w:hAnsi="Times New Roman" w:cs="Times New Roman"/>
-          <w:sz w:val="10"/>
-          <w:szCs w:val="10"/>
-        </w:rPr>
-        <w:t>Comparación entre el diseño propuesto y lo que se implementó realmente.</w:t>
-      </w:r>
-    </w:p>
-    <w:p>
-      <w:pPr>
-        <w:spacing w:before="240"/>
-        <w:rPr>
-          <w:rFonts w:ascii="Times New Roman" w:hAnsi="Times New Roman" w:cs="Times New Roman"/>
-          <w:b/>
-          <w:bCs/>
-        </w:rPr>
-      </w:pPr>
-      <w:r>
-        <w:rPr>
-          <w:rFonts w:ascii="Times New Roman" w:hAnsi="Times New Roman" w:cs="Times New Roman"/>
-          <w:b/>
-          <w:bCs/>
         </w:rPr>
         <w:t>STC0204 – Desarrollo de componentes de software</w:t>
       </w:r>
@@ -3758,67 +2324,27 @@
         <w:rPr>
           <w:rFonts w:ascii="Times New Roman" w:hAnsi="Times New Roman" w:cs="Times New Roman"/>
         </w:rPr>
-        <w:t xml:space="preserve">a donde quisieran navegar en la página, por lo tanto se hizo un </w:t>
-      </w:r>
-      <w:proofErr w:type="spellStart"/>
-      <w:r>
-        <w:rPr>
-          <w:rFonts w:ascii="Times New Roman" w:hAnsi="Times New Roman" w:cs="Times New Roman"/>
-        </w:rPr>
-        <w:t>nav.ejs</w:t>
-      </w:r>
-      <w:proofErr w:type="spellEnd"/>
-      <w:r>
-        <w:rPr>
-          <w:rFonts w:ascii="Times New Roman" w:hAnsi="Times New Roman" w:cs="Times New Roman"/>
-        </w:rPr>
-        <w:t xml:space="preserve"> en </w:t>
-      </w:r>
-      <w:proofErr w:type="spellStart"/>
-      <w:r>
-        <w:rPr>
-          <w:rFonts w:ascii="Times New Roman" w:hAnsi="Times New Roman" w:cs="Times New Roman"/>
-        </w:rPr>
-        <w:t>views</w:t>
-      </w:r>
-      <w:proofErr w:type="spellEnd"/>
-      <w:r>
-        <w:rPr>
-          <w:rFonts w:ascii="Times New Roman" w:hAnsi="Times New Roman" w:cs="Times New Roman"/>
-        </w:rPr>
-        <w:t xml:space="preserve"> en el cual solo se importaba en la parte superior de cada vista (para cada usuario, en este caso al administrador)</w:t>
-      </w:r>
-      <w:r>
-        <w:rPr>
-          <w:rFonts w:ascii="Times New Roman" w:hAnsi="Times New Roman" w:cs="Times New Roman"/>
-        </w:rPr>
-        <w:t xml:space="preserve">, este consiste en mostrar el logo de la app y al ser presionado se redirige al </w:t>
-      </w:r>
-      <w:proofErr w:type="spellStart"/>
-      <w:r>
-        <w:rPr>
-          <w:rFonts w:ascii="Times New Roman" w:hAnsi="Times New Roman" w:cs="Times New Roman"/>
-        </w:rPr>
-        <w:t>dashboard</w:t>
-      </w:r>
-      <w:proofErr w:type="spellEnd"/>
-      <w:r>
-        <w:rPr>
-          <w:rFonts w:ascii="Times New Roman" w:hAnsi="Times New Roman" w:cs="Times New Roman"/>
-        </w:rPr>
-        <w:t xml:space="preserve"> (dependiendo del usuario, en este caso el administrador), al pasar el cursor sobre el Menú desplegable se mostraban las diferentes funciones de la app.</w:t>
-      </w:r>
-    </w:p>
-    <w:p>
-      <w:pPr>
-        <w:rPr>
-          <w:rFonts w:ascii="Times New Roman" w:hAnsi="Times New Roman" w:cs="Times New Roman"/>
-        </w:rPr>
-      </w:pPr>
-      <w:r>
-        <w:rPr>
-          <w:rFonts w:ascii="Times New Roman" w:hAnsi="Times New Roman" w:cs="Times New Roman"/>
-        </w:rPr>
+        <w:t>a donde quisieran navegar en la página, por lo tanto se hizo un nav.ejs en views en el cual solo se importaba en la parte superior de cada vista (para cada usuario, en este caso al administrador)</w:t>
+      </w:r>
+      <w:r>
+        <w:rPr>
+          <w:rFonts w:ascii="Times New Roman" w:hAnsi="Times New Roman" w:cs="Times New Roman"/>
+        </w:rPr>
+        <w:t>, este consiste en mostrar el logo de la app y al ser presionado se redirige al dashboard (dependiendo del usuario, en este caso el administrador), al pasar el cursor sobre el Menú desplegable se mostraban las diferentes funciones de la app.</w:t>
+      </w:r>
+    </w:p>
+    <w:p>
+      <w:pPr>
+        <w:rPr>
+          <w:rFonts w:ascii="Times New Roman" w:hAnsi="Times New Roman" w:cs="Times New Roman"/>
+        </w:rPr>
+      </w:pPr>
+      <w:r>
+        <w:rPr>
+          <w:rFonts w:ascii="Times New Roman" w:hAnsi="Times New Roman" w:cs="Times New Roman"/>
+          <w:noProof/>
+        </w:rPr>
+        <w:lastRenderedPageBreak/>
         <w:drawing>
           <wp:inline distT="0" distB="0" distL="0" distR="0" wp14:anchorId="39F39D4A" wp14:editId="0563ECE0">
             <wp:extent cx="5731510" cy="2611755"/>
@@ -3835,7 +2361,7 @@
                     <pic:cNvPicPr/>
                   </pic:nvPicPr>
                   <pic:blipFill>
-                    <a:blip r:embed="rId13"/>
+                    <a:blip r:embed="rId14"/>
                     <a:stretch>
                       <a:fillRect/>
                     </a:stretch>
@@ -3866,32 +2392,19 @@
         <w:rPr>
           <w:rFonts w:ascii="Times New Roman" w:hAnsi="Times New Roman" w:cs="Times New Roman"/>
         </w:rPr>
-        <w:t xml:space="preserve">Este es el código del cual se despliegan las funciones de la </w:t>
-      </w:r>
-      <w:proofErr w:type="gramStart"/>
-      <w:r>
-        <w:rPr>
-          <w:rFonts w:ascii="Times New Roman" w:hAnsi="Times New Roman" w:cs="Times New Roman"/>
-        </w:rPr>
-        <w:t>app</w:t>
-      </w:r>
-      <w:proofErr w:type="gramEnd"/>
-      <w:r>
-        <w:rPr>
-          <w:rFonts w:ascii="Times New Roman" w:hAnsi="Times New Roman" w:cs="Times New Roman"/>
-        </w:rPr>
-        <w:t>.</w:t>
-      </w:r>
-    </w:p>
-    <w:p>
-      <w:pPr>
-        <w:rPr>
-          <w:rFonts w:ascii="Times New Roman" w:hAnsi="Times New Roman" w:cs="Times New Roman"/>
-        </w:rPr>
-      </w:pPr>
-      <w:r>
-        <w:rPr>
-          <w:rFonts w:ascii="Times New Roman" w:hAnsi="Times New Roman" w:cs="Times New Roman"/>
+        <w:t>Este es el código del cual se despliegan las funciones de la app.</w:t>
+      </w:r>
+    </w:p>
+    <w:p>
+      <w:pPr>
+        <w:rPr>
+          <w:rFonts w:ascii="Times New Roman" w:hAnsi="Times New Roman" w:cs="Times New Roman"/>
+        </w:rPr>
+      </w:pPr>
+      <w:r>
+        <w:rPr>
+          <w:rFonts w:ascii="Times New Roman" w:hAnsi="Times New Roman" w:cs="Times New Roman"/>
+          <w:noProof/>
         </w:rPr>
         <w:drawing>
           <wp:inline distT="0" distB="0" distL="0" distR="0" wp14:anchorId="1005A2F8" wp14:editId="5BCB4A9C">
@@ -3909,7 +2422,7 @@
                     <pic:cNvPicPr/>
                   </pic:nvPicPr>
                   <pic:blipFill>
-                    <a:blip r:embed="rId14"/>
+                    <a:blip r:embed="rId15"/>
                     <a:stretch>
                       <a:fillRect/>
                     </a:stretch>
@@ -3940,104 +2453,40 @@
         <w:rPr>
           <w:rFonts w:ascii="Times New Roman" w:hAnsi="Times New Roman" w:cs="Times New Roman"/>
         </w:rPr>
-        <w:t xml:space="preserve">En esta parte del código del </w:t>
-      </w:r>
-      <w:proofErr w:type="spellStart"/>
-      <w:r>
-        <w:rPr>
-          <w:rFonts w:ascii="Times New Roman" w:hAnsi="Times New Roman" w:cs="Times New Roman"/>
-        </w:rPr>
-        <w:t>dashboard</w:t>
-      </w:r>
-      <w:proofErr w:type="spellEnd"/>
-      <w:r>
-        <w:rPr>
-          <w:rFonts w:ascii="Times New Roman" w:hAnsi="Times New Roman" w:cs="Times New Roman"/>
-        </w:rPr>
-        <w:t xml:space="preserve"> se agrega </w:t>
-      </w:r>
-      <w:r>
-        <w:rPr>
-          <w:rFonts w:ascii="Times New Roman" w:hAnsi="Times New Roman" w:cs="Times New Roman"/>
-        </w:rPr>
-        <w:t xml:space="preserve">esta barra de navegación, por lo </w:t>
-      </w:r>
-      <w:proofErr w:type="gramStart"/>
-      <w:r>
-        <w:rPr>
-          <w:rFonts w:ascii="Times New Roman" w:hAnsi="Times New Roman" w:cs="Times New Roman"/>
-        </w:rPr>
-        <w:t>tanto</w:t>
-      </w:r>
-      <w:proofErr w:type="gramEnd"/>
-      <w:r>
-        <w:rPr>
-          <w:rFonts w:ascii="Times New Roman" w:hAnsi="Times New Roman" w:cs="Times New Roman"/>
-        </w:rPr>
-        <w:t xml:space="preserve"> es cómodo para el usuario (en este caso el administrador) navegar en la página.</w:t>
-      </w:r>
-    </w:p>
-    <w:p>
-      <w:pPr>
-        <w:rPr>
-          <w:rFonts w:ascii="Times New Roman" w:hAnsi="Times New Roman" w:cs="Times New Roman"/>
-        </w:rPr>
-      </w:pPr>
-    </w:p>
-    <w:p>
-      <w:pPr>
-        <w:rPr>
-          <w:rFonts w:ascii="Times New Roman" w:hAnsi="Times New Roman" w:cs="Times New Roman"/>
-        </w:rPr>
-      </w:pPr>
-    </w:p>
-    <w:p>
-      <w:pPr>
-        <w:rPr>
-          <w:rFonts w:ascii="Times New Roman" w:hAnsi="Times New Roman" w:cs="Times New Roman"/>
-        </w:rPr>
-      </w:pPr>
-      <w:r>
-        <w:rPr>
-          <w:rFonts w:ascii="Times New Roman" w:hAnsi="Times New Roman" w:cs="Times New Roman"/>
-        </w:rPr>
-        <w:t xml:space="preserve">Para obtener la </w:t>
-      </w:r>
-      <w:proofErr w:type="gramStart"/>
-      <w:r>
-        <w:rPr>
-          <w:rFonts w:ascii="Times New Roman" w:hAnsi="Times New Roman" w:cs="Times New Roman"/>
-        </w:rPr>
-        <w:t>app</w:t>
-      </w:r>
-      <w:proofErr w:type="gramEnd"/>
-      <w:r>
-        <w:rPr>
-          <w:rFonts w:ascii="Times New Roman" w:hAnsi="Times New Roman" w:cs="Times New Roman"/>
-        </w:rPr>
-        <w:t xml:space="preserve"> creada para uso externo (fuera de la página) se usó un método conocido como </w:t>
-      </w:r>
-      <w:proofErr w:type="spellStart"/>
-      <w:proofErr w:type="gramStart"/>
-      <w:r>
-        <w:rPr>
-          <w:rFonts w:ascii="Times New Roman" w:hAnsi="Times New Roman" w:cs="Times New Roman"/>
-        </w:rPr>
-        <w:t>fetch</w:t>
-      </w:r>
-      <w:proofErr w:type="spellEnd"/>
-      <w:r>
-        <w:rPr>
-          <w:rFonts w:ascii="Times New Roman" w:hAnsi="Times New Roman" w:cs="Times New Roman"/>
-        </w:rPr>
-        <w:t>(</w:t>
-      </w:r>
-      <w:proofErr w:type="gramEnd"/>
-      <w:r>
-        <w:rPr>
-          <w:rFonts w:ascii="Times New Roman" w:hAnsi="Times New Roman" w:cs="Times New Roman"/>
-        </w:rPr>
-        <w:t xml:space="preserve">) el cuál </w:t>
+        <w:t xml:space="preserve">En esta parte del código del dashboard se agrega </w:t>
+      </w:r>
+      <w:r>
+        <w:rPr>
+          <w:rFonts w:ascii="Times New Roman" w:hAnsi="Times New Roman" w:cs="Times New Roman"/>
+        </w:rPr>
+        <w:t>esta barra de navegación, por lo tanto es cómodo para el usuario (en este caso el administrador) navegar en la página.</w:t>
+      </w:r>
+    </w:p>
+    <w:p>
+      <w:pPr>
+        <w:rPr>
+          <w:rFonts w:ascii="Times New Roman" w:hAnsi="Times New Roman" w:cs="Times New Roman"/>
+        </w:rPr>
+      </w:pPr>
+    </w:p>
+    <w:p>
+      <w:pPr>
+        <w:rPr>
+          <w:rFonts w:ascii="Times New Roman" w:hAnsi="Times New Roman" w:cs="Times New Roman"/>
+        </w:rPr>
+      </w:pPr>
+    </w:p>
+    <w:p>
+      <w:pPr>
+        <w:rPr>
+          <w:rFonts w:ascii="Times New Roman" w:hAnsi="Times New Roman" w:cs="Times New Roman"/>
+        </w:rPr>
+      </w:pPr>
+      <w:r>
+        <w:rPr>
+          <w:rFonts w:ascii="Times New Roman" w:hAnsi="Times New Roman" w:cs="Times New Roman"/>
+        </w:rPr>
+        <w:t xml:space="preserve">Para obtener la app creada para uso externo (fuera de la página) se usó un método conocido como fetch() el cuál </w:t>
       </w:r>
       <w:r>
         <w:rPr>
@@ -4061,7 +2510,9 @@
       <w:r>
         <w:rPr>
           <w:rFonts w:ascii="Times New Roman" w:hAnsi="Times New Roman" w:cs="Times New Roman"/>
-        </w:rPr>
+          <w:noProof/>
+        </w:rPr>
+        <w:lastRenderedPageBreak/>
         <w:drawing>
           <wp:inline distT="0" distB="0" distL="0" distR="0" wp14:anchorId="4D8A6A38" wp14:editId="41675751">
             <wp:extent cx="5410955" cy="2762636"/>
@@ -4078,7 +2529,7 @@
                     <pic:cNvPicPr/>
                   </pic:nvPicPr>
                   <pic:blipFill>
-                    <a:blip r:embed="rId15"/>
+                    <a:blip r:embed="rId16"/>
                     <a:stretch>
                       <a:fillRect/>
                     </a:stretch>
@@ -4115,21 +2566,7 @@
         <w:rPr>
           <w:rFonts w:ascii="Times New Roman" w:hAnsi="Times New Roman" w:cs="Times New Roman"/>
         </w:rPr>
-        <w:t xml:space="preserve">l proyecto se usó como convención de código </w:t>
-      </w:r>
-      <w:proofErr w:type="spellStart"/>
-      <w:r>
-        <w:rPr>
-          <w:rFonts w:ascii="Times New Roman" w:hAnsi="Times New Roman" w:cs="Times New Roman"/>
-        </w:rPr>
-        <w:t>camelCase</w:t>
-      </w:r>
-      <w:proofErr w:type="spellEnd"/>
-      <w:r>
-        <w:rPr>
-          <w:rFonts w:ascii="Times New Roman" w:hAnsi="Times New Roman" w:cs="Times New Roman"/>
-        </w:rPr>
-        <w:t xml:space="preserve"> el cual consiste en definir las funciones o variables </w:t>
+        <w:t xml:space="preserve">l proyecto se usó como convención de código camelCase el cual consiste en definir las funciones o variables </w:t>
       </w:r>
       <w:r>
         <w:rPr>
@@ -4149,27 +2586,11 @@
         </w:rPr>
         <w:t xml:space="preserve"> y lo demás que empiece en mayúsculas, por ejemplo “</w:t>
       </w:r>
-      <w:proofErr w:type="spellStart"/>
-      <w:proofErr w:type="gramStart"/>
-      <w:r>
-        <w:rPr>
-          <w:rFonts w:ascii="Times New Roman" w:hAnsi="Times New Roman" w:cs="Times New Roman"/>
-        </w:rPr>
-        <w:t>obtenerUsuario</w:t>
-      </w:r>
-      <w:proofErr w:type="spellEnd"/>
-      <w:r>
-        <w:rPr>
-          <w:rFonts w:ascii="Times New Roman" w:hAnsi="Times New Roman" w:cs="Times New Roman"/>
-        </w:rPr>
-        <w:t>(</w:t>
-      </w:r>
-      <w:proofErr w:type="gramEnd"/>
-      <w:r>
-        <w:rPr>
-          <w:rFonts w:ascii="Times New Roman" w:hAnsi="Times New Roman" w:cs="Times New Roman"/>
-        </w:rPr>
-        <w:t>)”</w:t>
+      <w:r>
+        <w:rPr>
+          <w:rFonts w:ascii="Times New Roman" w:hAnsi="Times New Roman" w:cs="Times New Roman"/>
+        </w:rPr>
+        <w:t>obtenerUsuario()”</w:t>
       </w:r>
       <w:r>
         <w:rPr>
@@ -4183,19 +2604,11 @@
         </w:rPr>
         <w:t>“</w:t>
       </w:r>
-      <w:proofErr w:type="spellStart"/>
-      <w:r>
-        <w:rPr>
-          <w:rFonts w:ascii="Times New Roman" w:hAnsi="Times New Roman" w:cs="Times New Roman"/>
-        </w:rPr>
-        <w:t>patronSoloNumeros</w:t>
-      </w:r>
-      <w:proofErr w:type="spellEnd"/>
-      <w:r>
-        <w:rPr>
-          <w:rFonts w:ascii="Times New Roman" w:hAnsi="Times New Roman" w:cs="Times New Roman"/>
-        </w:rPr>
-        <w:t>”, etc.</w:t>
+      <w:r>
+        <w:rPr>
+          <w:rFonts w:ascii="Times New Roman" w:hAnsi="Times New Roman" w:cs="Times New Roman"/>
+        </w:rPr>
+        <w:t>patronSoloNumeros”, etc.</w:t>
       </w:r>
     </w:p>
     <w:p>
@@ -4226,6 +2639,7 @@
       <w:r>
         <w:rPr>
           <w:rFonts w:ascii="Times New Roman" w:hAnsi="Times New Roman" w:cs="Times New Roman"/>
+          <w:noProof/>
         </w:rPr>
         <w:drawing>
           <wp:inline distT="0" distB="0" distL="0" distR="0" wp14:anchorId="5F542F6B" wp14:editId="74466103">
@@ -4243,7 +2657,7 @@
                     <pic:cNvPicPr/>
                   </pic:nvPicPr>
                   <pic:blipFill>
-                    <a:blip r:embed="rId16"/>
+                    <a:blip r:embed="rId17"/>
                     <a:stretch>
                       <a:fillRect/>
                     </a:stretch>
@@ -4274,35 +2688,7 @@
         <w:rPr>
           <w:rFonts w:ascii="Times New Roman" w:hAnsi="Times New Roman" w:cs="Times New Roman"/>
         </w:rPr>
-        <w:t>Siendo “</w:t>
-      </w:r>
-      <w:proofErr w:type="spellStart"/>
-      <w:r>
-        <w:rPr>
-          <w:rFonts w:ascii="Times New Roman" w:hAnsi="Times New Roman" w:cs="Times New Roman"/>
-        </w:rPr>
-        <w:t>tuzobus</w:t>
-      </w:r>
-      <w:proofErr w:type="spellEnd"/>
-      <w:r>
-        <w:rPr>
-          <w:rFonts w:ascii="Times New Roman" w:hAnsi="Times New Roman" w:cs="Times New Roman"/>
-        </w:rPr>
-        <w:t>” mi compañero y “</w:t>
-      </w:r>
-      <w:proofErr w:type="spellStart"/>
-      <w:r>
-        <w:rPr>
-          <w:rFonts w:ascii="Times New Roman" w:hAnsi="Times New Roman" w:cs="Times New Roman"/>
-        </w:rPr>
-        <w:t>taqueritospro</w:t>
-      </w:r>
-      <w:proofErr w:type="spellEnd"/>
-      <w:r>
-        <w:rPr>
-          <w:rFonts w:ascii="Times New Roman" w:hAnsi="Times New Roman" w:cs="Times New Roman"/>
-        </w:rPr>
-        <w:t>” yo.</w:t>
+        <w:t>Siendo “tuzobus” mi compañero y “taqueritospro” yo.</w:t>
       </w:r>
     </w:p>
     <w:p>
@@ -4332,182 +2718,86 @@
           <w:b/>
           <w:bCs/>
         </w:rPr>
+        <w:lastRenderedPageBreak/>
         <w:t>STC0205 – Elaboración de pruebas de software</w:t>
       </w:r>
     </w:p>
     <w:p>
       <w:pPr>
-        <w:spacing w:after="0" w:line="240" w:lineRule="auto"/>
-        <w:rPr>
-          <w:rFonts w:ascii="Times New Roman" w:hAnsi="Times New Roman" w:cs="Times New Roman"/>
-          <w:sz w:val="10"/>
-          <w:szCs w:val="10"/>
-        </w:rPr>
-      </w:pPr>
-      <w:r>
+        <w:rPr>
+          <w:rFonts w:ascii="Times New Roman" w:hAnsi="Times New Roman" w:cs="Times New Roman"/>
+        </w:rPr>
+      </w:pPr>
+      <w:r>
+        <w:rPr>
+          <w:rFonts w:ascii="Times New Roman" w:hAnsi="Times New Roman" w:cs="Times New Roman"/>
+        </w:rPr>
+        <w:t xml:space="preserve">En el repositorio del equipo se encuentran los casos de prueba para </w:t>
+      </w:r>
+      <w:r>
+        <w:rPr>
+          <w:rFonts w:ascii="Times New Roman" w:hAnsi="Times New Roman" w:cs="Times New Roman"/>
+        </w:rPr>
+        <w:t>la aplicación que estamos creando para la OSF (Organización Socio-Formadora), se utilizó la metodología vista en el curso para convertir diagramas de casos de uso a un caso de prueba.</w:t>
+      </w:r>
+    </w:p>
+    <w:p>
+      <w:pPr>
+        <w:spacing w:before="240"/>
         <w:rPr>
           <w:rFonts w:ascii="Times New Roman" w:hAnsi="Times New Roman" w:cs="Times New Roman"/>
           <w:b/>
           <w:bCs/>
-          <w:sz w:val="10"/>
-          <w:szCs w:val="10"/>
-        </w:rPr>
-        <w:t>Evidencia sugerida:</w:t>
-      </w:r>
-    </w:p>
-    <w:p>
-      <w:pPr>
-        <w:numPr>
-          <w:ilvl w:val="0"/>
-          <w:numId w:val="2"/>
-        </w:numPr>
-        <w:spacing w:after="0" w:line="240" w:lineRule="auto"/>
-        <w:rPr>
-          <w:rFonts w:ascii="Times New Roman" w:hAnsi="Times New Roman" w:cs="Times New Roman"/>
-          <w:sz w:val="10"/>
-          <w:szCs w:val="10"/>
-        </w:rPr>
-      </w:pPr>
-      <w:r>
-        <w:rPr>
-          <w:rFonts w:ascii="Times New Roman" w:hAnsi="Times New Roman" w:cs="Times New Roman"/>
-          <w:sz w:val="10"/>
-          <w:szCs w:val="10"/>
-        </w:rPr>
-        <w:t xml:space="preserve">Reporte de </w:t>
-      </w:r>
+        </w:rPr>
+      </w:pPr>
       <w:r>
         <w:rPr>
           <w:rFonts w:ascii="Times New Roman" w:hAnsi="Times New Roman" w:cs="Times New Roman"/>
           <w:b/>
           <w:bCs/>
-          <w:sz w:val="10"/>
-          <w:szCs w:val="10"/>
-        </w:rPr>
-        <w:t>pruebas unitarias, de caja blanca y caja negra</w:t>
-      </w:r>
-      <w:r>
-        <w:rPr>
-          <w:rFonts w:ascii="Times New Roman" w:hAnsi="Times New Roman" w:cs="Times New Roman"/>
-          <w:sz w:val="10"/>
-          <w:szCs w:val="10"/>
-        </w:rPr>
-        <w:t xml:space="preserve"> (puede ser en Excel, Word o PDF).</w:t>
-      </w:r>
-    </w:p>
-    <w:p>
-      <w:pPr>
-        <w:numPr>
-          <w:ilvl w:val="0"/>
-          <w:numId w:val="2"/>
-        </w:numPr>
-        <w:spacing w:after="0" w:line="240" w:lineRule="auto"/>
-        <w:rPr>
-          <w:rFonts w:ascii="Times New Roman" w:hAnsi="Times New Roman" w:cs="Times New Roman"/>
-          <w:sz w:val="10"/>
-          <w:szCs w:val="10"/>
-        </w:rPr>
-      </w:pPr>
-      <w:r>
-        <w:rPr>
-          <w:rFonts w:ascii="Times New Roman" w:hAnsi="Times New Roman" w:cs="Times New Roman"/>
-          <w:sz w:val="10"/>
-          <w:szCs w:val="10"/>
-        </w:rPr>
-        <w:t xml:space="preserve">Evidencia del uso de herramientas como </w:t>
-      </w:r>
-      <w:proofErr w:type="spellStart"/>
-      <w:r>
-        <w:rPr>
-          <w:rFonts w:ascii="Times New Roman" w:hAnsi="Times New Roman" w:cs="Times New Roman"/>
-          <w:sz w:val="10"/>
-          <w:szCs w:val="10"/>
-        </w:rPr>
-        <w:t>Postman</w:t>
-      </w:r>
-      <w:proofErr w:type="spellEnd"/>
-      <w:r>
-        <w:rPr>
-          <w:rFonts w:ascii="Times New Roman" w:hAnsi="Times New Roman" w:cs="Times New Roman"/>
-          <w:sz w:val="10"/>
-          <w:szCs w:val="10"/>
-        </w:rPr>
-        <w:t xml:space="preserve">, </w:t>
-      </w:r>
-      <w:proofErr w:type="spellStart"/>
-      <w:r>
-        <w:rPr>
-          <w:rFonts w:ascii="Times New Roman" w:hAnsi="Times New Roman" w:cs="Times New Roman"/>
-          <w:sz w:val="10"/>
-          <w:szCs w:val="10"/>
-        </w:rPr>
-        <w:t>Jest</w:t>
-      </w:r>
-      <w:proofErr w:type="spellEnd"/>
-      <w:r>
-        <w:rPr>
-          <w:rFonts w:ascii="Times New Roman" w:hAnsi="Times New Roman" w:cs="Times New Roman"/>
-          <w:sz w:val="10"/>
-          <w:szCs w:val="10"/>
-        </w:rPr>
-        <w:t xml:space="preserve">, </w:t>
-      </w:r>
-      <w:proofErr w:type="spellStart"/>
-      <w:r>
-        <w:rPr>
-          <w:rFonts w:ascii="Times New Roman" w:hAnsi="Times New Roman" w:cs="Times New Roman"/>
-          <w:sz w:val="10"/>
-          <w:szCs w:val="10"/>
-        </w:rPr>
-        <w:t>JUnit</w:t>
-      </w:r>
-      <w:proofErr w:type="spellEnd"/>
-      <w:r>
-        <w:rPr>
-          <w:rFonts w:ascii="Times New Roman" w:hAnsi="Times New Roman" w:cs="Times New Roman"/>
-          <w:sz w:val="10"/>
-          <w:szCs w:val="10"/>
-        </w:rPr>
-        <w:t>, etc.</w:t>
-      </w:r>
-    </w:p>
-    <w:p>
-      <w:pPr>
-        <w:numPr>
-          <w:ilvl w:val="0"/>
-          <w:numId w:val="2"/>
-        </w:numPr>
-        <w:spacing w:after="0" w:line="240" w:lineRule="auto"/>
-        <w:rPr>
-          <w:rFonts w:ascii="Times New Roman" w:hAnsi="Times New Roman" w:cs="Times New Roman"/>
-          <w:sz w:val="10"/>
-          <w:szCs w:val="10"/>
-        </w:rPr>
-      </w:pPr>
-      <w:r>
-        <w:rPr>
-          <w:rFonts w:ascii="Times New Roman" w:hAnsi="Times New Roman" w:cs="Times New Roman"/>
-          <w:sz w:val="10"/>
-          <w:szCs w:val="10"/>
-        </w:rPr>
-        <w:t>Capturas de evaluaciones heurísticas o pruebas con usuarios finales (test con audio o video, si es posible).</w:t>
-      </w:r>
-    </w:p>
-    <w:p>
-      <w:pPr>
-        <w:spacing w:before="240"/>
+        </w:rPr>
+        <w:drawing>
+          <wp:inline distT="0" distB="0" distL="0" distR="0" wp14:anchorId="429F3741" wp14:editId="0CE80A59">
+            <wp:extent cx="5731510" cy="3188335"/>
+            <wp:effectExtent l="0" t="0" r="2540" b="0"/>
+            <wp:docPr id="1416211018" name="Imagen 1" descr="Interfaz de usuario gráfica, Aplicación&#10;&#10;El contenido generado por IA puede ser incorrecto."/>
+            <wp:cNvGraphicFramePr>
+              <a:graphicFrameLocks xmlns:a="http://schemas.openxmlformats.org/drawingml/2006/main" noChangeAspect="1"/>
+            </wp:cNvGraphicFramePr>
+            <a:graphic xmlns:a="http://schemas.openxmlformats.org/drawingml/2006/main">
+              <a:graphicData uri="http://schemas.openxmlformats.org/drawingml/2006/picture">
+                <pic:pic xmlns:pic="http://schemas.openxmlformats.org/drawingml/2006/picture">
+                  <pic:nvPicPr>
+                    <pic:cNvPr id="1416211018" name="Imagen 1" descr="Interfaz de usuario gráfica, Aplicación&#10;&#10;El contenido generado por IA puede ser incorrecto."/>
+                    <pic:cNvPicPr/>
+                  </pic:nvPicPr>
+                  <pic:blipFill>
+                    <a:blip r:embed="rId18"/>
+                    <a:stretch>
+                      <a:fillRect/>
+                    </a:stretch>
+                  </pic:blipFill>
+                  <pic:spPr>
+                    <a:xfrm>
+                      <a:off x="0" y="0"/>
+                      <a:ext cx="5731510" cy="3188335"/>
+                    </a:xfrm>
+                    <a:prstGeom prst="rect">
+                      <a:avLst/>
+                    </a:prstGeom>
+                  </pic:spPr>
+                </pic:pic>
+              </a:graphicData>
+            </a:graphic>
+          </wp:inline>
+        </w:drawing>
+      </w:r>
+      <w:r>
         <w:rPr>
           <w:rFonts w:ascii="Times New Roman" w:hAnsi="Times New Roman" w:cs="Times New Roman"/>
           <w:b/>
           <w:bCs/>
         </w:rPr>
-      </w:pPr>
-      <w:r>
-        <w:rPr>
-          <w:rFonts w:ascii="Times New Roman" w:hAnsi="Times New Roman" w:cs="Times New Roman"/>
-          <w:b/>
-          <w:bCs/>
-        </w:rPr>
         <w:t>STC0206 – Implantación de software</w:t>
       </w:r>
     </w:p>
@@ -4521,6 +2811,7 @@
       <w:r>
         <w:rPr>
           <w:rFonts w:ascii="Times New Roman" w:hAnsi="Times New Roman" w:cs="Times New Roman"/>
+          <w:noProof/>
         </w:rPr>
         <w:drawing>
           <wp:inline distT="0" distB="0" distL="0" distR="0" wp14:anchorId="67986CF8" wp14:editId="1D5CDA89">
@@ -4538,7 +2829,7 @@
                     <pic:cNvPicPr/>
                   </pic:nvPicPr>
                   <pic:blipFill>
-                    <a:blip r:embed="rId17"/>
+                    <a:blip r:embed="rId19"/>
                     <a:stretch>
                       <a:fillRect/>
                     </a:stretch>
@@ -4570,35 +2861,7 @@
         <w:rPr>
           <w:rFonts w:ascii="Times New Roman" w:hAnsi="Times New Roman" w:cs="Times New Roman"/>
         </w:rPr>
-        <w:t xml:space="preserve">El sistema está corriendo en EC2 AWS (si no mal recuerdo es </w:t>
-      </w:r>
-      <w:proofErr w:type="spellStart"/>
-      <w:r>
-        <w:rPr>
-          <w:rFonts w:ascii="Times New Roman" w:hAnsi="Times New Roman" w:cs="Times New Roman"/>
-        </w:rPr>
-        <w:t>Elastic</w:t>
-      </w:r>
-      <w:proofErr w:type="spellEnd"/>
-      <w:r>
-        <w:rPr>
-          <w:rFonts w:ascii="Times New Roman" w:hAnsi="Times New Roman" w:cs="Times New Roman"/>
-        </w:rPr>
-        <w:t xml:space="preserve"> Container de Amazon Web </w:t>
-      </w:r>
-      <w:proofErr w:type="spellStart"/>
-      <w:r>
-        <w:rPr>
-          <w:rFonts w:ascii="Times New Roman" w:hAnsi="Times New Roman" w:cs="Times New Roman"/>
-        </w:rPr>
-        <w:t>Services</w:t>
-      </w:r>
-      <w:proofErr w:type="spellEnd"/>
-      <w:r>
-        <w:rPr>
-          <w:rFonts w:ascii="Times New Roman" w:hAnsi="Times New Roman" w:cs="Times New Roman"/>
-        </w:rPr>
-        <w:t>), el cual como</w:t>
+        <w:t>El sistema está corriendo en EC2 AWS (si no mal recuerdo es Elastic Container de Amazon Web Services), el cual como</w:t>
       </w:r>
       <w:r>
         <w:rPr>
@@ -4630,6 +2893,7 @@
         <w:rPr>
           <w:rFonts w:ascii="Times New Roman" w:hAnsi="Times New Roman" w:cs="Times New Roman"/>
         </w:rPr>
+        <w:lastRenderedPageBreak/>
         <w:t xml:space="preserve">Se hizo todo en una arquitectura monolítica con microservicios (módulos que le llamamos nosotros) ya que no </w:t>
       </w:r>
       <w:r>
@@ -4642,35 +2906,7 @@
         <w:rPr>
           <w:rFonts w:ascii="Times New Roman" w:hAnsi="Times New Roman" w:cs="Times New Roman"/>
         </w:rPr>
-        <w:t xml:space="preserve"> de que fuera más extenso se podría considerar tener un servidor dedicado a base de datos, otro para por ejemplo el módulo de la </w:t>
-      </w:r>
-      <w:proofErr w:type="gramStart"/>
-      <w:r>
-        <w:rPr>
-          <w:rFonts w:ascii="Times New Roman" w:hAnsi="Times New Roman" w:cs="Times New Roman"/>
-        </w:rPr>
-        <w:t>app</w:t>
-      </w:r>
-      <w:proofErr w:type="gramEnd"/>
-      <w:r>
-        <w:rPr>
-          <w:rFonts w:ascii="Times New Roman" w:hAnsi="Times New Roman" w:cs="Times New Roman"/>
-        </w:rPr>
-        <w:t xml:space="preserve"> de filtrado de datos (</w:t>
-      </w:r>
-      <w:proofErr w:type="spellStart"/>
-      <w:r>
-        <w:rPr>
-          <w:rFonts w:ascii="Times New Roman" w:hAnsi="Times New Roman" w:cs="Times New Roman"/>
-        </w:rPr>
-        <w:t>TwenBFive</w:t>
-      </w:r>
-      <w:proofErr w:type="spellEnd"/>
-      <w:r>
-        <w:rPr>
-          <w:rFonts w:ascii="Times New Roman" w:hAnsi="Times New Roman" w:cs="Times New Roman"/>
-        </w:rPr>
-        <w:t xml:space="preserve"> App).</w:t>
+        <w:t xml:space="preserve"> de que fuera más extenso se podría considerar tener un servidor dedicado a base de datos, otro para por ejemplo el módulo de la app de filtrado de datos (TwenBFive App).</w:t>
       </w:r>
     </w:p>
     <w:sectPr>
@@ -5596,6 +3832,7 @@
   <w:style w:type="character" w:default="1" w:styleId="Fuentedeprrafopredeter">
     <w:name w:val="Default Paragraph Font"/>
     <w:uiPriority w:val="1"/>
+    <w:semiHidden/>
     <w:unhideWhenUsed/>
   </w:style>
   <w:style w:type="table" w:default="1" w:styleId="Tablanormal">

</xml_diff>